<commit_message>
Description of two methods ScriptRepository
re #6174
</commit_message>
<xml_diff>
--- a/Design/ScriptRepositoryRequirementAndDesign.docx
+++ b/Design/ScriptRepositoryRequirementAndDesign.docx
@@ -536,8 +536,6 @@
         </w:rPr>
         <w:t>All the files that the user downloads will be inside a normal system directory being able to be loaded from any editor or specific software wants.</w:t>
       </w:r>
-      <w:bookmarkStart w:id="2" w:name="_GoBack"/>
-      <w:bookmarkEnd w:id="2"/>
     </w:p>
     <w:p>
       <w:pPr>
@@ -1525,26 +1523,398 @@
         <w:ind w:left="45"/>
       </w:pPr>
       <w:r>
-        <w:t xml:space="preserve">The user will </w:t>
-      </w:r>
-      <w:proofErr w:type="spellStart"/>
-      <w:r>
-        <w:t>se</w:t>
-      </w:r>
-      <w:proofErr w:type="spellEnd"/>
+        <w:t>The user will se</w:t>
+      </w:r>
+      <w:r>
+        <w:t>e</w:t>
+      </w:r>
       <w:r>
         <w:t xml:space="preserve"> the file inside the local repository.</w:t>
       </w:r>
     </w:p>
     <w:p>
       <w:pPr>
+        <w:pStyle w:val="Heading5"/>
+      </w:pPr>
+      <w:proofErr w:type="spellStart"/>
+      <w:r>
+        <w:t>FileStatus</w:t>
+      </w:r>
+      <w:proofErr w:type="spellEnd"/>
+      <w:r>
+        <w:t>:</w:t>
+      </w:r>
+    </w:p>
+    <w:p>
+      <w:pPr>
         <w:ind w:left="45"/>
       </w:pPr>
+      <w:r>
+        <w:t xml:space="preserve">Return the status of the given file path. </w:t>
+      </w:r>
     </w:p>
     <w:p>
       <w:pPr>
         <w:ind w:left="45"/>
       </w:pPr>
+      <w:r>
+        <w:t xml:space="preserve">Here it is worth to mention how we will deal with directories. </w:t>
+      </w:r>
+    </w:p>
+    <w:p>
+      <w:pPr>
+        <w:ind w:left="45"/>
+      </w:pPr>
+      <w:r>
+        <w:t xml:space="preserve">The directory is BOTH_UNCHANGED, if all its children are BOTH_UNCHANGED. It is REMOTE_ONLY if at least one of its children is REMOTE_ONLY and those that are </w:t>
+      </w:r>
+      <w:proofErr w:type="spellStart"/>
+      <w:r>
+        <w:t>direrents</w:t>
+      </w:r>
+      <w:proofErr w:type="spellEnd"/>
+      <w:r>
+        <w:t xml:space="preserve"> are BOTH_UNCHANGED. The same rule is valid for REMOTE_CHANGED, LOCAL_CHANGED, REMOTE_CHANGED. If there is at least one REMOTE_CHANGED and one LOCAL_CHANGED among its children, it will receive BOTH_CHANGED. </w:t>
+      </w:r>
+    </w:p>
+    <w:p>
+      <w:pPr>
+        <w:pStyle w:val="Heading5"/>
+      </w:pPr>
+      <w:r>
+        <w:t xml:space="preserve">Info ( </w:t>
+      </w:r>
+      <w:proofErr w:type="spellStart"/>
+      <w:r>
+        <w:t>file_path</w:t>
+      </w:r>
+      <w:proofErr w:type="spellEnd"/>
+      <w:r>
+        <w:t>)</w:t>
+      </w:r>
+      <w:r>
+        <w:t>:</w:t>
+      </w:r>
+    </w:p>
+    <w:p>
+      <w:pPr>
+        <w:ind w:left="45"/>
+      </w:pPr>
+      <w:r>
+        <w:t xml:space="preserve">Return </w:t>
+      </w:r>
+      <w:r>
+        <w:t xml:space="preserve">information about the file: description, author, date of last change. </w:t>
+      </w:r>
+    </w:p>
+    <w:p>
+      <w:pPr>
+        <w:ind w:left="45"/>
+      </w:pPr>
+      <w:r>
+        <w:t xml:space="preserve">Git does not have support on entry description on its own, and besides, the description of the documents should go with them as well. Remembering that the purpose of this repository is to share </w:t>
+      </w:r>
+      <w:proofErr w:type="spellStart"/>
+      <w:r>
+        <w:rPr>
+          <w:i/>
+        </w:rPr>
+        <w:t>MantidScripts</w:t>
+      </w:r>
+      <w:proofErr w:type="spellEnd"/>
+      <w:r>
+        <w:t xml:space="preserve"> our suggestion is to provide the following rules for the files description: </w:t>
+      </w:r>
+    </w:p>
+    <w:p>
+      <w:pPr>
+        <w:pStyle w:val="ListParagraph"/>
+        <w:numPr>
+          <w:ilvl w:val="0"/>
+          <w:numId w:val="6"/>
+        </w:numPr>
+      </w:pPr>
+      <w:r>
+        <w:t>Python File: Description is its __doc__() or the group of comments on the very top of the document.</w:t>
+      </w:r>
+    </w:p>
+    <w:p>
+      <w:pPr>
+        <w:pStyle w:val="ListParagraph"/>
+        <w:numPr>
+          <w:ilvl w:val="0"/>
+          <w:numId w:val="6"/>
+        </w:numPr>
+      </w:pPr>
+      <w:r>
+        <w:t>Python Module: Description is the __doc__() of the module, or the very top of the comments inside the __init__.py file or the documentation of a General Folder.</w:t>
+      </w:r>
+    </w:p>
+    <w:p>
+      <w:pPr>
+        <w:pStyle w:val="ListParagraph"/>
+        <w:numPr>
+          <w:ilvl w:val="0"/>
+          <w:numId w:val="6"/>
+        </w:numPr>
+      </w:pPr>
+      <w:r>
+        <w:t>General Folder: The description is the content of a file called README with any extension.</w:t>
+      </w:r>
+    </w:p>
+    <w:p>
+      <w:pPr>
+        <w:pStyle w:val="ListParagraph"/>
+        <w:numPr>
+          <w:ilvl w:val="0"/>
+          <w:numId w:val="6"/>
+        </w:numPr>
+      </w:pPr>
+      <w:r>
+        <w:t>README files: its contents.</w:t>
+      </w:r>
+    </w:p>
+    <w:p>
+      <w:pPr>
+        <w:pStyle w:val="ListParagraph"/>
+        <w:numPr>
+          <w:ilvl w:val="0"/>
+          <w:numId w:val="6"/>
+        </w:numPr>
+      </w:pPr>
+      <w:r>
+        <w:t>Other files: no description</w:t>
+      </w:r>
+    </w:p>
+    <w:p>
+      <w:pPr>
+        <w:pStyle w:val="ListParagraph"/>
+        <w:numPr>
+          <w:ilvl w:val="0"/>
+          <w:numId w:val="6"/>
+        </w:numPr>
+        <w:rPr>
+          <w:b/>
+        </w:rPr>
+      </w:pPr>
+      <w:proofErr w:type="spellStart"/>
+      <w:r>
+        <w:rPr>
+          <w:b/>
+        </w:rPr>
+        <w:t>Executables</w:t>
+      </w:r>
+      <w:proofErr w:type="spellEnd"/>
+      <w:r>
+        <w:rPr>
+          <w:b/>
+        </w:rPr>
+        <w:t xml:space="preserve">: will we allow </w:t>
+      </w:r>
+      <w:proofErr w:type="spellStart"/>
+      <w:r>
+        <w:rPr>
+          <w:b/>
+        </w:rPr>
+        <w:t>executables</w:t>
+      </w:r>
+      <w:proofErr w:type="spellEnd"/>
+      <w:r>
+        <w:rPr>
+          <w:b/>
+        </w:rPr>
+        <w:t xml:space="preserve"> at the repository? </w:t>
+      </w:r>
+      <w:bookmarkStart w:id="2" w:name="_GoBack"/>
+      <w:bookmarkEnd w:id="2"/>
+    </w:p>
+    <w:p>
+      <w:pPr>
+        <w:ind w:left="45"/>
+      </w:pPr>
+    </w:p>
+    <w:p>
+      <w:pPr>
+        <w:ind w:left="45"/>
+      </w:pPr>
+    </w:p>
+    <w:p>
+      <w:pPr>
+        <w:pStyle w:val="Heading5"/>
+      </w:pPr>
+      <w:r>
+        <w:t>Upload</w:t>
+      </w:r>
+      <w:r>
+        <w:t>:</w:t>
+      </w:r>
+    </w:p>
+    <w:p>
+      <w:pPr>
+        <w:ind w:left="45"/>
+        <w:rPr>
+          <w:i/>
+        </w:rPr>
+      </w:pPr>
+      <w:r>
+        <w:t xml:space="preserve">There are a couple of issues related to the upload of the users </w:t>
+      </w:r>
+      <w:proofErr w:type="spellStart"/>
+      <w:r>
+        <w:rPr>
+          <w:i/>
+        </w:rPr>
+        <w:t>MantidScripts</w:t>
+      </w:r>
+      <w:proofErr w:type="spellEnd"/>
+      <w:r>
+        <w:rPr>
+          <w:i/>
+        </w:rPr>
+        <w:t>:</w:t>
+      </w:r>
+    </w:p>
+    <w:p>
+      <w:pPr>
+        <w:pStyle w:val="ListParagraph"/>
+        <w:numPr>
+          <w:ilvl w:val="0"/>
+          <w:numId w:val="8"/>
+        </w:numPr>
+      </w:pPr>
+      <w:r>
+        <w:t xml:space="preserve">It requires a </w:t>
+      </w:r>
+      <w:proofErr w:type="spellStart"/>
+      <w:r>
+        <w:t>read+write</w:t>
+      </w:r>
+      <w:proofErr w:type="spellEnd"/>
+      <w:r>
+        <w:t xml:space="preserve"> transport layer, which require a certificate (</w:t>
+      </w:r>
+      <w:proofErr w:type="spellStart"/>
+      <w:r>
+        <w:t>ssl</w:t>
+      </w:r>
+      <w:proofErr w:type="spellEnd"/>
+      <w:r>
+        <w:t xml:space="preserve">) and the grant of the permission to the user. </w:t>
+      </w:r>
+    </w:p>
+    <w:p>
+      <w:pPr>
+        <w:pStyle w:val="ListParagraph"/>
+        <w:numPr>
+          <w:ilvl w:val="0"/>
+          <w:numId w:val="8"/>
+        </w:numPr>
+      </w:pPr>
+      <w:r>
+        <w:t xml:space="preserve">We should not break the agreement with </w:t>
+      </w:r>
+      <w:proofErr w:type="spellStart"/>
+      <w:r>
+        <w:t>github</w:t>
+      </w:r>
+      <w:proofErr w:type="spellEnd"/>
+      <w:r>
+        <w:t xml:space="preserve"> creating a generic user and certificate for all the </w:t>
+      </w:r>
+      <w:proofErr w:type="spellStart"/>
+      <w:r>
+        <w:t>mantid</w:t>
+      </w:r>
+      <w:proofErr w:type="spellEnd"/>
+      <w:r>
+        <w:t xml:space="preserve"> users, this would cause also to loose traceability of the changes</w:t>
+      </w:r>
+    </w:p>
+    <w:p>
+      <w:pPr>
+        <w:pStyle w:val="ListParagraph"/>
+        <w:numPr>
+          <w:ilvl w:val="0"/>
+          <w:numId w:val="8"/>
+        </w:numPr>
+      </w:pPr>
+      <w:r>
+        <w:t xml:space="preserve">The current version of libgit2 (library used for the current implementation) does not support write mode for </w:t>
+      </w:r>
+      <w:proofErr w:type="spellStart"/>
+      <w:r>
+        <w:t>linux</w:t>
+      </w:r>
+      <w:proofErr w:type="spellEnd"/>
+      <w:r>
+        <w:t xml:space="preserve"> through </w:t>
+      </w:r>
+      <w:proofErr w:type="spellStart"/>
+      <w:r>
+        <w:t>ssh</w:t>
+      </w:r>
+      <w:proofErr w:type="spellEnd"/>
+      <w:r>
+        <w:t xml:space="preserve">. </w:t>
+      </w:r>
+    </w:p>
+    <w:p>
+      <w:r>
+        <w:t xml:space="preserve">A workaround for these issues could be the setup of an intermediate, a web server that could receive the files to upload and them push them to the git repository. </w:t>
+      </w:r>
+    </w:p>
+    <w:p>
+      <w:r>
+        <w:t xml:space="preserve">Currently, we propose that the upload should be done with the following parameters: </w:t>
+      </w:r>
+    </w:p>
+    <w:p>
+      <w:pPr>
+        <w:pStyle w:val="ListParagraph"/>
+        <w:numPr>
+          <w:ilvl w:val="0"/>
+          <w:numId w:val="9"/>
+        </w:numPr>
+      </w:pPr>
+      <w:r>
+        <w:t>Path: that identifies where the file/folder is.</w:t>
+      </w:r>
+    </w:p>
+    <w:p>
+      <w:pPr>
+        <w:pStyle w:val="ListParagraph"/>
+        <w:numPr>
+          <w:ilvl w:val="0"/>
+          <w:numId w:val="9"/>
+        </w:numPr>
+      </w:pPr>
+      <w:r>
+        <w:t>Description of the document: may be already inside the document (see info).</w:t>
+      </w:r>
+    </w:p>
+    <w:p>
+      <w:pPr>
+        <w:pStyle w:val="ListParagraph"/>
+        <w:numPr>
+          <w:ilvl w:val="0"/>
+          <w:numId w:val="9"/>
+        </w:numPr>
+      </w:pPr>
+      <w:r>
+        <w:t>Comment for the current version.</w:t>
+      </w:r>
+    </w:p>
+    <w:p>
+      <w:pPr>
+        <w:pStyle w:val="ListParagraph"/>
+        <w:numPr>
+          <w:ilvl w:val="0"/>
+          <w:numId w:val="9"/>
+        </w:numPr>
+      </w:pPr>
+      <w:r>
+        <w:t>Author: a string that could identify or give us the possibility to identify who changed the document, although, the privacy must be considered.</w:t>
+      </w:r>
     </w:p>
     <w:p/>
     <w:p>
@@ -1953,6 +2323,92 @@
 <file path=word/numbering.xml><?xml version="1.0" encoding="utf-8"?>
 <w:numbering xmlns:wpc="http://schemas.microsoft.com/office/word/2010/wordprocessingCanvas" xmlns:mc="http://schemas.openxmlformats.org/markup-compatibility/2006" xmlns:o="urn:schemas-microsoft-com:office:office" xmlns:r="http://schemas.openxmlformats.org/officeDocument/2006/relationships" xmlns:m="http://schemas.openxmlformats.org/officeDocument/2006/math" xmlns:v="urn:schemas-microsoft-com:vml" xmlns:wp14="http://schemas.microsoft.com/office/word/2010/wordprocessingDrawing" xmlns:wp="http://schemas.openxmlformats.org/drawingml/2006/wordprocessingDrawing" xmlns:w10="urn:schemas-microsoft-com:office:word" xmlns:w="http://schemas.openxmlformats.org/wordprocessingml/2006/main" xmlns:w14="http://schemas.microsoft.com/office/word/2010/wordml" xmlns:wpg="http://schemas.microsoft.com/office/word/2010/wordprocessingGroup" xmlns:wpi="http://schemas.microsoft.com/office/word/2010/wordprocessingInk" xmlns:wne="http://schemas.microsoft.com/office/word/2006/wordml" xmlns:wps="http://schemas.microsoft.com/office/word/2010/wordprocessingShape" mc:Ignorable="w14 wp14">
   <w:abstractNum w:abstractNumId="0">
+    <w:nsid w:val="0D1F0637"/>
+    <w:multiLevelType w:val="hybridMultilevel"/>
+    <w:tmpl w:val="17D23406"/>
+    <w:lvl w:ilvl="0" w:tplc="0809000F">
+      <w:start w:val="1"/>
+      <w:numFmt w:val="decimal"/>
+      <w:lvlText w:val="%1."/>
+      <w:lvlJc w:val="left"/>
+      <w:pPr>
+        <w:ind w:left="765" w:hanging="360"/>
+      </w:pPr>
+    </w:lvl>
+    <w:lvl w:ilvl="1" w:tplc="08090019" w:tentative="1">
+      <w:start w:val="1"/>
+      <w:numFmt w:val="lowerLetter"/>
+      <w:lvlText w:val="%2."/>
+      <w:lvlJc w:val="left"/>
+      <w:pPr>
+        <w:ind w:left="1485" w:hanging="360"/>
+      </w:pPr>
+    </w:lvl>
+    <w:lvl w:ilvl="2" w:tplc="0809001B" w:tentative="1">
+      <w:start w:val="1"/>
+      <w:numFmt w:val="lowerRoman"/>
+      <w:lvlText w:val="%3."/>
+      <w:lvlJc w:val="right"/>
+      <w:pPr>
+        <w:ind w:left="2205" w:hanging="180"/>
+      </w:pPr>
+    </w:lvl>
+    <w:lvl w:ilvl="3" w:tplc="0809000F" w:tentative="1">
+      <w:start w:val="1"/>
+      <w:numFmt w:val="decimal"/>
+      <w:lvlText w:val="%4."/>
+      <w:lvlJc w:val="left"/>
+      <w:pPr>
+        <w:ind w:left="2925" w:hanging="360"/>
+      </w:pPr>
+    </w:lvl>
+    <w:lvl w:ilvl="4" w:tplc="08090019" w:tentative="1">
+      <w:start w:val="1"/>
+      <w:numFmt w:val="lowerLetter"/>
+      <w:lvlText w:val="%5."/>
+      <w:lvlJc w:val="left"/>
+      <w:pPr>
+        <w:ind w:left="3645" w:hanging="360"/>
+      </w:pPr>
+    </w:lvl>
+    <w:lvl w:ilvl="5" w:tplc="0809001B" w:tentative="1">
+      <w:start w:val="1"/>
+      <w:numFmt w:val="lowerRoman"/>
+      <w:lvlText w:val="%6."/>
+      <w:lvlJc w:val="right"/>
+      <w:pPr>
+        <w:ind w:left="4365" w:hanging="180"/>
+      </w:pPr>
+    </w:lvl>
+    <w:lvl w:ilvl="6" w:tplc="0809000F" w:tentative="1">
+      <w:start w:val="1"/>
+      <w:numFmt w:val="decimal"/>
+      <w:lvlText w:val="%7."/>
+      <w:lvlJc w:val="left"/>
+      <w:pPr>
+        <w:ind w:left="5085" w:hanging="360"/>
+      </w:pPr>
+    </w:lvl>
+    <w:lvl w:ilvl="7" w:tplc="08090019" w:tentative="1">
+      <w:start w:val="1"/>
+      <w:numFmt w:val="lowerLetter"/>
+      <w:lvlText w:val="%8."/>
+      <w:lvlJc w:val="left"/>
+      <w:pPr>
+        <w:ind w:left="5805" w:hanging="360"/>
+      </w:pPr>
+    </w:lvl>
+    <w:lvl w:ilvl="8" w:tplc="0809001B" w:tentative="1">
+      <w:start w:val="1"/>
+      <w:numFmt w:val="lowerRoman"/>
+      <w:lvlText w:val="%9."/>
+      <w:lvlJc w:val="right"/>
+      <w:pPr>
+        <w:ind w:left="6525" w:hanging="180"/>
+      </w:pPr>
+    </w:lvl>
+  </w:abstractNum>
+  <w:abstractNum w:abstractNumId="1">
     <w:nsid w:val="0FB07B59"/>
     <w:multiLevelType w:val="hybridMultilevel"/>
     <w:tmpl w:val="9140EF34"/>
@@ -2065,7 +2521,7 @@
       </w:rPr>
     </w:lvl>
   </w:abstractNum>
-  <w:abstractNum w:abstractNumId="1">
+  <w:abstractNum w:abstractNumId="2">
     <w:nsid w:val="18692FE5"/>
     <w:multiLevelType w:val="hybridMultilevel"/>
     <w:tmpl w:val="5192D59A"/>
@@ -2178,7 +2634,7 @@
       </w:rPr>
     </w:lvl>
   </w:abstractNum>
-  <w:abstractNum w:abstractNumId="2">
+  <w:abstractNum w:abstractNumId="3">
     <w:nsid w:val="2E523C28"/>
     <w:multiLevelType w:val="hybridMultilevel"/>
     <w:tmpl w:val="20C6A95E"/>
@@ -2291,7 +2747,7 @@
       </w:rPr>
     </w:lvl>
   </w:abstractNum>
-  <w:abstractNum w:abstractNumId="3">
+  <w:abstractNum w:abstractNumId="4">
     <w:nsid w:val="3C2E73B2"/>
     <w:multiLevelType w:val="hybridMultilevel"/>
     <w:tmpl w:val="6FCE90F2"/>
@@ -2404,7 +2860,7 @@
       </w:rPr>
     </w:lvl>
   </w:abstractNum>
-  <w:abstractNum w:abstractNumId="4">
+  <w:abstractNum w:abstractNumId="5">
     <w:nsid w:val="4C092795"/>
     <w:multiLevelType w:val="hybridMultilevel"/>
     <w:tmpl w:val="63BCBB38"/>
@@ -2517,7 +2973,7 @@
       </w:rPr>
     </w:lvl>
   </w:abstractNum>
-  <w:abstractNum w:abstractNumId="5">
+  <w:abstractNum w:abstractNumId="6">
     <w:nsid w:val="62A050AF"/>
     <w:multiLevelType w:val="hybridMultilevel"/>
     <w:tmpl w:val="0E58A02E"/>
@@ -2630,7 +3086,120 @@
       </w:rPr>
     </w:lvl>
   </w:abstractNum>
-  <w:abstractNum w:abstractNumId="6">
+  <w:abstractNum w:abstractNumId="7">
+    <w:nsid w:val="7490117C"/>
+    <w:multiLevelType w:val="hybridMultilevel"/>
+    <w:tmpl w:val="EF9845FA"/>
+    <w:lvl w:ilvl="0" w:tplc="14B0275C">
+      <w:start w:val="1"/>
+      <w:numFmt w:val="bullet"/>
+      <w:lvlText w:val="-"/>
+      <w:lvlJc w:val="left"/>
+      <w:pPr>
+        <w:ind w:left="405" w:hanging="360"/>
+      </w:pPr>
+      <w:rPr>
+        <w:rFonts w:ascii="Calibri" w:eastAsiaTheme="minorEastAsia" w:hAnsi="Calibri" w:cs="Calibri" w:hint="default"/>
+      </w:rPr>
+    </w:lvl>
+    <w:lvl w:ilvl="1" w:tplc="08090003" w:tentative="1">
+      <w:start w:val="1"/>
+      <w:numFmt w:val="bullet"/>
+      <w:lvlText w:val="o"/>
+      <w:lvlJc w:val="left"/>
+      <w:pPr>
+        <w:ind w:left="1440" w:hanging="360"/>
+      </w:pPr>
+      <w:rPr>
+        <w:rFonts w:ascii="Courier New" w:hAnsi="Courier New" w:cs="Courier New" w:hint="default"/>
+      </w:rPr>
+    </w:lvl>
+    <w:lvl w:ilvl="2" w:tplc="08090005" w:tentative="1">
+      <w:start w:val="1"/>
+      <w:numFmt w:val="bullet"/>
+      <w:lvlText w:val=""/>
+      <w:lvlJc w:val="left"/>
+      <w:pPr>
+        <w:ind w:left="2160" w:hanging="360"/>
+      </w:pPr>
+      <w:rPr>
+        <w:rFonts w:ascii="Wingdings" w:hAnsi="Wingdings" w:hint="default"/>
+      </w:rPr>
+    </w:lvl>
+    <w:lvl w:ilvl="3" w:tplc="08090001" w:tentative="1">
+      <w:start w:val="1"/>
+      <w:numFmt w:val="bullet"/>
+      <w:lvlText w:val=""/>
+      <w:lvlJc w:val="left"/>
+      <w:pPr>
+        <w:ind w:left="2880" w:hanging="360"/>
+      </w:pPr>
+      <w:rPr>
+        <w:rFonts w:ascii="Symbol" w:hAnsi="Symbol" w:hint="default"/>
+      </w:rPr>
+    </w:lvl>
+    <w:lvl w:ilvl="4" w:tplc="08090003" w:tentative="1">
+      <w:start w:val="1"/>
+      <w:numFmt w:val="bullet"/>
+      <w:lvlText w:val="o"/>
+      <w:lvlJc w:val="left"/>
+      <w:pPr>
+        <w:ind w:left="3600" w:hanging="360"/>
+      </w:pPr>
+      <w:rPr>
+        <w:rFonts w:ascii="Courier New" w:hAnsi="Courier New" w:cs="Courier New" w:hint="default"/>
+      </w:rPr>
+    </w:lvl>
+    <w:lvl w:ilvl="5" w:tplc="08090005" w:tentative="1">
+      <w:start w:val="1"/>
+      <w:numFmt w:val="bullet"/>
+      <w:lvlText w:val=""/>
+      <w:lvlJc w:val="left"/>
+      <w:pPr>
+        <w:ind w:left="4320" w:hanging="360"/>
+      </w:pPr>
+      <w:rPr>
+        <w:rFonts w:ascii="Wingdings" w:hAnsi="Wingdings" w:hint="default"/>
+      </w:rPr>
+    </w:lvl>
+    <w:lvl w:ilvl="6" w:tplc="08090001" w:tentative="1">
+      <w:start w:val="1"/>
+      <w:numFmt w:val="bullet"/>
+      <w:lvlText w:val=""/>
+      <w:lvlJc w:val="left"/>
+      <w:pPr>
+        <w:ind w:left="5040" w:hanging="360"/>
+      </w:pPr>
+      <w:rPr>
+        <w:rFonts w:ascii="Symbol" w:hAnsi="Symbol" w:hint="default"/>
+      </w:rPr>
+    </w:lvl>
+    <w:lvl w:ilvl="7" w:tplc="08090003" w:tentative="1">
+      <w:start w:val="1"/>
+      <w:numFmt w:val="bullet"/>
+      <w:lvlText w:val="o"/>
+      <w:lvlJc w:val="left"/>
+      <w:pPr>
+        <w:ind w:left="5760" w:hanging="360"/>
+      </w:pPr>
+      <w:rPr>
+        <w:rFonts w:ascii="Courier New" w:hAnsi="Courier New" w:cs="Courier New" w:hint="default"/>
+      </w:rPr>
+    </w:lvl>
+    <w:lvl w:ilvl="8" w:tplc="08090005" w:tentative="1">
+      <w:start w:val="1"/>
+      <w:numFmt w:val="bullet"/>
+      <w:lvlText w:val=""/>
+      <w:lvlJc w:val="left"/>
+      <w:pPr>
+        <w:ind w:left="6480" w:hanging="360"/>
+      </w:pPr>
+      <w:rPr>
+        <w:rFonts w:ascii="Wingdings" w:hAnsi="Wingdings" w:hint="default"/>
+      </w:rPr>
+    </w:lvl>
+  </w:abstractNum>
+  <w:abstractNum w:abstractNumId="8">
     <w:nsid w:val="78F929EC"/>
     <w:multiLevelType w:val="hybridMultilevel"/>
     <w:tmpl w:val="021412F2"/>
@@ -2744,25 +3313,31 @@
     </w:lvl>
   </w:abstractNum>
   <w:num w:numId="1">
+    <w:abstractNumId w:val="1"/>
+  </w:num>
+  <w:num w:numId="2">
+    <w:abstractNumId w:val="4"/>
+  </w:num>
+  <w:num w:numId="3">
+    <w:abstractNumId w:val="8"/>
+  </w:num>
+  <w:num w:numId="4">
+    <w:abstractNumId w:val="2"/>
+  </w:num>
+  <w:num w:numId="5">
+    <w:abstractNumId w:val="3"/>
+  </w:num>
+  <w:num w:numId="6">
+    <w:abstractNumId w:val="6"/>
+  </w:num>
+  <w:num w:numId="7">
+    <w:abstractNumId w:val="5"/>
+  </w:num>
+  <w:num w:numId="8">
     <w:abstractNumId w:val="0"/>
   </w:num>
-  <w:num w:numId="2">
-    <w:abstractNumId w:val="3"/>
-  </w:num>
-  <w:num w:numId="3">
-    <w:abstractNumId w:val="6"/>
-  </w:num>
-  <w:num w:numId="4">
-    <w:abstractNumId w:val="1"/>
-  </w:num>
-  <w:num w:numId="5">
-    <w:abstractNumId w:val="2"/>
-  </w:num>
-  <w:num w:numId="6">
-    <w:abstractNumId w:val="5"/>
-  </w:num>
-  <w:num w:numId="7">
-    <w:abstractNumId w:val="4"/>
+  <w:num w:numId="9">
+    <w:abstractNumId w:val="7"/>
   </w:num>
 </w:numbering>
 </file>
@@ -4197,7 +4772,7 @@
 </file>
 
 <file path=customXml/itemProps1.xml><?xml version="1.0" encoding="utf-8"?>
-<ds:datastoreItem xmlns:ds="http://schemas.openxmlformats.org/officeDocument/2006/customXml" ds:itemID="{D7EC4C35-9D87-4012-9700-F205719F0608}">
+<ds:datastoreItem xmlns:ds="http://schemas.openxmlformats.org/officeDocument/2006/customXml" ds:itemID="{A993A504-BABC-4D9C-81BE-5E2B7E5E8371}">
   <ds:schemaRefs>
     <ds:schemaRef ds:uri="http://schemas.openxmlformats.org/officeDocument/2006/bibliography"/>
   </ds:schemaRefs>

</xml_diff>

<commit_message>
Small improvements on the documentation
re #6174
</commit_message>
<xml_diff>
--- a/Design/ScriptRepositoryRequirementAndDesign.docx
+++ b/Design/ScriptRepositoryRequirementAndDesign.docx
@@ -757,6 +757,9 @@
       <w:r>
         <w:t xml:space="preserve"> Python API.</w:t>
       </w:r>
+      <w:r>
+        <w:t xml:space="preserve"> (note: algorithms download upload)</w:t>
+      </w:r>
     </w:p>
     <w:p>
       <w:pPr>
@@ -805,6 +808,7 @@
       <w:bookmarkStart w:id="9" w:name="_Requirements_for_Script"/>
       <w:bookmarkEnd w:id="9"/>
       <w:r>
+        <w:lastRenderedPageBreak/>
         <w:t xml:space="preserve">Script Repository </w:t>
       </w:r>
       <w:proofErr w:type="spellStart"/>
@@ -877,13 +881,23 @@
       <w:r>
         <w:t>.</w:t>
       </w:r>
+      <w:r>
+        <w:t xml:space="preserve"> (soap , </w:t>
+      </w:r>
+      <w:proofErr w:type="spellStart"/>
+      <w:r>
+        <w:t>restfull</w:t>
+      </w:r>
+      <w:proofErr w:type="spellEnd"/>
+      <w:r>
+        <w:t>)</w:t>
+      </w:r>
     </w:p>
     <w:p>
       <w:pPr>
         <w:pStyle w:val="Heading5"/>
       </w:pPr>
       <w:r>
-        <w:lastRenderedPageBreak/>
         <w:t xml:space="preserve">RW2: Allow download from all the files of </w:t>
       </w:r>
       <w:proofErr w:type="spellStart"/>
@@ -1086,6 +1100,16 @@
         <w:pStyle w:val="Heading3"/>
       </w:pPr>
       <w:r>
+        <w:t>Definition:</w:t>
+      </w:r>
+    </w:p>
+    <w:p/>
+    <w:p>
+      <w:pPr>
+        <w:pStyle w:val="Heading3"/>
+      </w:pPr>
+      <w:r>
+        <w:lastRenderedPageBreak/>
         <w:t>UML:</w:t>
       </w:r>
     </w:p>
@@ -1142,7 +1166,6 @@
         <w:pStyle w:val="Heading3"/>
       </w:pPr>
       <w:r>
-        <w:lastRenderedPageBreak/>
         <w:t>Description:</w:t>
       </w:r>
     </w:p>
@@ -1196,8 +1219,71 @@
         </w:r>
       </w:hyperlink>
       <w:r>
-        <w:t xml:space="preserve"> </w:t>
-      </w:r>
+        <w:t>.</w:t>
+      </w:r>
+    </w:p>
+    <w:p>
+      <w:r>
+        <w:t xml:space="preserve">The </w:t>
+      </w:r>
+      <w:proofErr w:type="spellStart"/>
+      <w:r>
+        <w:t>ScriptRepoException</w:t>
+      </w:r>
+      <w:proofErr w:type="spellEnd"/>
+      <w:r>
+        <w:t xml:space="preserve"> inherits from </w:t>
+      </w:r>
+      <w:proofErr w:type="spellStart"/>
+      <w:r>
+        <w:t>std</w:t>
+      </w:r>
+      <w:proofErr w:type="spellEnd"/>
+      <w:r>
+        <w:t xml:space="preserve">::exception, and </w:t>
+      </w:r>
+      <w:proofErr w:type="spellStart"/>
+      <w:r>
+        <w:t>its</w:t>
+      </w:r>
+      <w:proofErr w:type="spellEnd"/>
+      <w:r>
+        <w:t xml:space="preserve"> what methods provide the user information, that may be shown in the </w:t>
+      </w:r>
+      <w:proofErr w:type="spellStart"/>
+      <w:r>
+        <w:t>mantid</w:t>
+      </w:r>
+      <w:proofErr w:type="spellEnd"/>
+      <w:r>
+        <w:t xml:space="preserve"> logging systems, or a </w:t>
+      </w:r>
+      <w:proofErr w:type="spellStart"/>
+      <w:r>
+        <w:t>Qt</w:t>
+      </w:r>
+      <w:proofErr w:type="spellEnd"/>
+      <w:r>
+        <w:t xml:space="preserve"> message box widget, while a more technical information will be available through the method: </w:t>
+      </w:r>
+      <w:proofErr w:type="spellStart"/>
+      <w:r>
+        <w:t>systemError</w:t>
+      </w:r>
+      <w:proofErr w:type="spellEnd"/>
+      <w:r>
+        <w:t xml:space="preserve">. Another method, called, </w:t>
+      </w:r>
+      <w:proofErr w:type="spellStart"/>
+      <w:r>
+        <w:t>filePath</w:t>
+      </w:r>
+      <w:proofErr w:type="spellEnd"/>
+      <w:r>
+        <w:t xml:space="preserve"> will also be used to identify the file and line that triggered the exception for the developers. </w:t>
+      </w:r>
+      <w:bookmarkStart w:id="12" w:name="_GoBack"/>
+      <w:bookmarkEnd w:id="12"/>
     </w:p>
     <w:p>
       <w:pPr>
@@ -1264,8 +1350,8 @@
       <w:pPr>
         <w:pStyle w:val="Heading4"/>
       </w:pPr>
-      <w:bookmarkStart w:id="12" w:name="_ListFiles():vector&lt;string&gt;"/>
-      <w:bookmarkEnd w:id="12"/>
+      <w:bookmarkStart w:id="13" w:name="_ListFiles():vector&lt;string&gt;"/>
+      <w:bookmarkEnd w:id="13"/>
       <w:proofErr w:type="spellStart"/>
       <w:r>
         <w:t>ListFiles</w:t>
@@ -1359,6 +1445,7 @@
         <w:pStyle w:val="Heading5"/>
       </w:pPr>
       <w:r>
+        <w:lastRenderedPageBreak/>
         <w:t>Comments on the Implementation</w:t>
       </w:r>
     </w:p>
@@ -1516,7 +1603,6 @@
         </w:pBdr>
       </w:pPr>
       <w:r>
-        <w:lastRenderedPageBreak/>
         <w:t xml:space="preserve">A/ : equal A/ -&gt; insert (A/) with </w:t>
       </w:r>
       <w:proofErr w:type="spellStart"/>
@@ -1665,6 +1751,7 @@
       </w:pPr>
       <w:proofErr w:type="spellStart"/>
       <w:r>
+        <w:lastRenderedPageBreak/>
         <w:t>MantidScripts</w:t>
       </w:r>
       <w:proofErr w:type="spellEnd"/>
@@ -1712,8 +1799,8 @@
       <w:pPr>
         <w:pStyle w:val="Heading4"/>
       </w:pPr>
-      <w:bookmarkStart w:id="13" w:name="_fileStatus(path)"/>
-      <w:bookmarkEnd w:id="13"/>
+      <w:bookmarkStart w:id="14" w:name="_fileStatus(path)"/>
+      <w:bookmarkEnd w:id="14"/>
       <w:proofErr w:type="spellStart"/>
       <w:r>
         <w:t>fileStatus</w:t>
@@ -1843,7 +1930,6 @@
     </w:p>
     <w:p>
       <w:r>
-        <w:lastRenderedPageBreak/>
         <w:t>For folders, the rules are:</w:t>
       </w:r>
     </w:p>
@@ -2025,6 +2111,224 @@
       </w:r>
     </w:p>
     <w:p>
+      <w:pPr>
+        <w:pStyle w:val="Heading6"/>
+      </w:pPr>
+      <w:proofErr w:type="spellStart"/>
+      <w:r>
+        <w:t>Repository.json</w:t>
+      </w:r>
+      <w:proofErr w:type="spellEnd"/>
+    </w:p>
+    <w:p>
+      <w:r>
+        <w:t>{</w:t>
+      </w:r>
+    </w:p>
+    <w:p>
+      <w:r>
+        <w:t xml:space="preserve">    "README.md":</w:t>
+      </w:r>
+    </w:p>
+    <w:p>
+      <w:r>
+        <w:t xml:space="preserve">    {</w:t>
+      </w:r>
+    </w:p>
+    <w:p>
+      <w:r>
+        <w:t xml:space="preserve">        "version": 2,</w:t>
+      </w:r>
+    </w:p>
+    <w:p>
+      <w:r>
+        <w:lastRenderedPageBreak/>
+        <w:t xml:space="preserve">        "date": "timestamp",</w:t>
+      </w:r>
+    </w:p>
+    <w:p>
+      <w:r>
+        <w:t xml:space="preserve">        "description": "the description",</w:t>
+      </w:r>
+    </w:p>
+    <w:p>
+      <w:r>
+        <w:t xml:space="preserve">        "directory": False        </w:t>
+      </w:r>
+      <w:r>
+        <w:tab/>
+      </w:r>
+    </w:p>
+    <w:p>
+      <w:r>
+        <w:t xml:space="preserve">    },</w:t>
+      </w:r>
+    </w:p>
+    <w:p>
+      <w:r>
+        <w:t xml:space="preserve">    "</w:t>
+      </w:r>
+      <w:proofErr w:type="spellStart"/>
+      <w:r>
+        <w:t>TofConv</w:t>
+      </w:r>
+      <w:proofErr w:type="spellEnd"/>
+      <w:r>
+        <w:t>":</w:t>
+      </w:r>
+    </w:p>
+    <w:p>
+      <w:r>
+        <w:t xml:space="preserve">    {</w:t>
+      </w:r>
+    </w:p>
+    <w:p>
+      <w:r>
+        <w:t xml:space="preserve">        "version": 2,</w:t>
+      </w:r>
+    </w:p>
+    <w:p>
+      <w:r>
+        <w:t xml:space="preserve">        "date": "timestamp",</w:t>
+      </w:r>
+    </w:p>
+    <w:p>
+      <w:r>
+        <w:t xml:space="preserve">        "description": "the description",</w:t>
+      </w:r>
+    </w:p>
+    <w:p>
+      <w:r>
+        <w:t xml:space="preserve">        "directory": True</w:t>
+      </w:r>
+    </w:p>
+    <w:p>
+      <w:r>
+        <w:t xml:space="preserve">    </w:t>
+      </w:r>
+      <w:r>
+        <w:t>}</w:t>
+      </w:r>
+    </w:p>
+    <w:p>
+      <w:r>
+        <w:t>}</w:t>
+      </w:r>
+    </w:p>
+    <w:p/>
+    <w:p>
+      <w:pPr>
+        <w:pStyle w:val="Heading6"/>
+      </w:pPr>
+      <w:bookmarkStart w:id="15" w:name="_local.json"/>
+      <w:bookmarkEnd w:id="15"/>
+      <w:proofErr w:type="spellStart"/>
+      <w:r>
+        <w:t>local.json</w:t>
+      </w:r>
+      <w:proofErr w:type="spellEnd"/>
+    </w:p>
+    <w:p>
+      <w:r>
+        <w:t>{</w:t>
+      </w:r>
+    </w:p>
+    <w:p>
+      <w:r>
+        <w:t xml:space="preserve">   “README.md”:</w:t>
+      </w:r>
+    </w:p>
+    <w:p>
+      <w:r>
+        <w:t xml:space="preserve">  {</w:t>
+      </w:r>
+    </w:p>
+    <w:p>
+      <w:r>
+        <w:t xml:space="preserve">    "</w:t>
+      </w:r>
+      <w:proofErr w:type="spellStart"/>
+      <w:r>
+        <w:t>downloaddate</w:t>
+      </w:r>
+      <w:proofErr w:type="spellEnd"/>
+      <w:r>
+        <w:t xml:space="preserve">": "01/02/2012 10:01:25",   </w:t>
+      </w:r>
+    </w:p>
+    <w:p>
+      <w:r>
+        <w:t xml:space="preserve">    “</w:t>
+      </w:r>
+      <w:proofErr w:type="spellStart"/>
+      <w:r>
+        <w:t>version_downloaded</w:t>
+      </w:r>
+      <w:proofErr w:type="spellEnd"/>
+      <w:r>
+        <w:t>”: 1</w:t>
+      </w:r>
+    </w:p>
+    <w:p>
+      <w:r>
+        <w:t xml:space="preserve">  },</w:t>
+      </w:r>
+    </w:p>
+    <w:p>
+      <w:r>
+        <w:t>"</w:t>
+      </w:r>
+      <w:proofErr w:type="spellStart"/>
+      <w:r>
+        <w:t>TofConv</w:t>
+      </w:r>
+      <w:proofErr w:type="spellEnd"/>
+      <w:r>
+        <w:t>":</w:t>
+      </w:r>
+    </w:p>
+    <w:p>
+      <w:r>
+        <w:t xml:space="preserve">  {</w:t>
+      </w:r>
+    </w:p>
+    <w:p>
+      <w:r>
+        <w:t xml:space="preserve">    "</w:t>
+      </w:r>
+      <w:proofErr w:type="spellStart"/>
+      <w:r>
+        <w:t>downloaddate</w:t>
+      </w:r>
+      <w:proofErr w:type="spellEnd"/>
+      <w:r>
+        <w:t xml:space="preserve">": "01/02/2012 10:01:25",   </w:t>
+      </w:r>
+    </w:p>
+    <w:p>
+      <w:r>
+        <w:t xml:space="preserve">    “</w:t>
+      </w:r>
+      <w:proofErr w:type="spellStart"/>
+      <w:r>
+        <w:t>version_downloaded</w:t>
+      </w:r>
+      <w:proofErr w:type="spellEnd"/>
+      <w:r>
+        <w:t>”: 1</w:t>
+      </w:r>
+    </w:p>
+    <w:p>
+      <w:r>
+        <w:t xml:space="preserve">  }</w:t>
+      </w:r>
+    </w:p>
+    <w:p>
+      <w:r>
+        <w:t>}</w:t>
+      </w:r>
+    </w:p>
+    <w:p>
       <w:r>
         <w:t xml:space="preserve">If the file is not inside </w:t>
       </w:r>
@@ -2076,6 +2380,7 @@
     </w:p>
     <w:p>
       <w:r>
+        <w:lastRenderedPageBreak/>
         <w:t xml:space="preserve">All the others files will be inside </w:t>
       </w:r>
       <w:proofErr w:type="spellStart"/>
@@ -2099,9 +2404,11 @@
       <w:r>
         <w:t xml:space="preserve">If the </w:t>
       </w:r>
-      <w:r>
-        <w:t>md5sum</w:t>
-      </w:r>
+      <w:proofErr w:type="spellStart"/>
+      <w:r>
+        <w:t>version_downloaded</w:t>
+      </w:r>
+      <w:proofErr w:type="spellEnd"/>
       <w:r>
         <w:t xml:space="preserve"> field of </w:t>
       </w:r>
@@ -2111,11 +2418,20 @@
       </w:r>
       <w:proofErr w:type="spellEnd"/>
       <w:r>
-        <w:t xml:space="preserve"> is the same of </w:t>
-      </w:r>
-      <w:proofErr w:type="spellStart"/>
-      <w:r>
-        <w:t>repository.json</w:t>
+        <w:t xml:space="preserve"> is the same of</w:t>
+      </w:r>
+      <w:r>
+        <w:t xml:space="preserve"> version in</w:t>
+      </w:r>
+      <w:r>
+        <w:t xml:space="preserve"> </w:t>
+      </w:r>
+      <w:proofErr w:type="spellStart"/>
+      <w:r>
+        <w:t>repository.</w:t>
+      </w:r>
+      <w:r>
+        <w:t>json</w:t>
       </w:r>
       <w:proofErr w:type="spellEnd"/>
       <w:r>
@@ -2140,28 +2456,13 @@
         <w:t xml:space="preserve"> differ from the current date of the file provided by the operative system, this may </w:t>
       </w:r>
       <w:r>
-        <w:t xml:space="preserve">indicate that the file was changed. (There are some occasions that the file was not changed, it has just be saved again, what changes its date). So, a second checking is done, the md5sum check. If the md5sum differs, them this means that the file has local changes, if not, them, the </w:t>
-      </w:r>
-      <w:proofErr w:type="spellStart"/>
-      <w:r>
-        <w:t>downloaddate</w:t>
-      </w:r>
-      <w:proofErr w:type="spellEnd"/>
-      <w:r>
-        <w:t xml:space="preserve"> will be updated to the current file date. </w:t>
-      </w:r>
-    </w:p>
-    <w:p>
-      <w:pPr>
-        <w:rPr>
-          <w:i/>
-        </w:rPr>
-      </w:pPr>
-      <w:r>
-        <w:rPr>
-          <w:i/>
-        </w:rPr>
-        <w:t>OBS: although we could use md5sum always, for performance reasons, we decided to use the file date, and using the md5sum only for suspicious events.</w:t>
+        <w:t>indicate that the file was changed. (There are some occasions that the file was not changed, it has just be saved</w:t>
+      </w:r>
+      <w:r>
+        <w:t xml:space="preserve"> again, what changes its date, but we will not deal with this case).</w:t>
+      </w:r>
+      <w:r>
+        <w:t xml:space="preserve"> </w:t>
       </w:r>
     </w:p>
     <w:p>
@@ -2207,11 +2508,7 @@
       </w:r>
       <w:proofErr w:type="spellEnd"/>
       <w:r>
-        <w:t xml:space="preserve">, if the entry is a file, the current status will be evaluated, if it is the same of the </w:t>
-      </w:r>
-      <w:r>
-        <w:lastRenderedPageBreak/>
-        <w:t xml:space="preserve">cached value, it will be returned, if it is different, the current status will be returned, but the system will trigger the </w:t>
+        <w:t xml:space="preserve">, if the entry is a file, the current status will be evaluated, if it is the same of the cached value, it will be returned, if it is different, the current status will be returned, but the system will trigger the </w:t>
       </w:r>
       <w:hyperlink w:anchor="_ListFiles():vector&lt;string&gt;" w:history="1">
         <w:proofErr w:type="spellStart"/>
@@ -2330,46 +2627,21 @@
         <w:t xml:space="preserve"> </w:t>
       </w:r>
       <w:r>
-        <w:t>This file will be hidden for the operative system. An example of an entry of this file is:</w:t>
-      </w:r>
-    </w:p>
-    <w:p>
-      <w:r>
-        <w:t>{</w:t>
-      </w:r>
-    </w:p>
-    <w:p>
-      <w:r>
-        <w:t xml:space="preserve">    "path": "README.md”,</w:t>
-      </w:r>
-    </w:p>
-    <w:p>
-      <w:r>
-        <w:t xml:space="preserve">    "</w:t>
-      </w:r>
-      <w:proofErr w:type="spellStart"/>
-      <w:r>
-        <w:t>download</w:t>
-      </w:r>
-      <w:r>
-        <w:t>date</w:t>
-      </w:r>
-      <w:proofErr w:type="spellEnd"/>
-      <w:r>
-        <w:t>": "01/02/2012 10:01:25",</w:t>
-      </w:r>
-      <w:r>
-        <w:t xml:space="preserve">   </w:t>
-      </w:r>
-    </w:p>
-    <w:p>
-      <w:r>
-        <w:t xml:space="preserve">    “md5sum”:.xxxxx</w:t>
-      </w:r>
-    </w:p>
-    <w:p>
-      <w:r>
-        <w:t>}</w:t>
+        <w:t>This file will be hidden for the operative system. An exam</w:t>
+      </w:r>
+      <w:r>
+        <w:t xml:space="preserve">ple of an entry of this file is available </w:t>
+      </w:r>
+      <w:hyperlink w:anchor="_local.json" w:history="1">
+        <w:r>
+          <w:rPr>
+            <w:rStyle w:val="Hyperlink"/>
+          </w:rPr>
+          <w:t>here</w:t>
+        </w:r>
+      </w:hyperlink>
+      <w:r>
+        <w:t>.</w:t>
       </w:r>
     </w:p>
     <w:p>
@@ -2388,7 +2660,11 @@
       </w:r>
       <w:proofErr w:type="spellEnd"/>
       <w:r>
-        <w:t xml:space="preserve"> will be the date returned by the operative system for the current file, while the </w:t>
+        <w:t xml:space="preserve"> will be the date returned by the operative system for </w:t>
+      </w:r>
+      <w:r>
+        <w:lastRenderedPageBreak/>
+        <w:t xml:space="preserve">the current file, while the </w:t>
       </w:r>
       <w:proofErr w:type="spellStart"/>
       <w:r>
@@ -2553,7 +2829,6 @@
       </w:pPr>
       <w:proofErr w:type="spellStart"/>
       <w:r>
-        <w:lastRenderedPageBreak/>
         <w:t>LocalChanged</w:t>
       </w:r>
       <w:proofErr w:type="spellEnd"/>
@@ -2731,8 +3006,6 @@
       <w:r>
         <w:t xml:space="preserve">). The purpose of this unit test will be for the development team, to occasionally, insert this test in the builder and test if it is still working). It will also allow real test situations, as for example, firewall on the facilities, proxy problems, and so one. As a general advice, this test should be introduced at least once before a new release. </w:t>
       </w:r>
-      <w:bookmarkStart w:id="14" w:name="_GoBack"/>
-      <w:bookmarkEnd w:id="14"/>
     </w:p>
     <w:sectPr>
       <w:pgSz w:w="11906" w:h="16838"/>
@@ -6168,7 +6441,7 @@
 </file>
 
 <file path=customXml/itemProps1.xml><?xml version="1.0" encoding="utf-8"?>
-<ds:datastoreItem xmlns:ds="http://schemas.openxmlformats.org/officeDocument/2006/customXml" ds:itemID="{DE1AF8A6-3BA3-49ED-ACA6-8CD645C85B40}">
+<ds:datastoreItem xmlns:ds="http://schemas.openxmlformats.org/officeDocument/2006/customXml" ds:itemID="{5FF56223-9FAC-4AB0-8232-0C939D1AB3A0}">
   <ds:schemaRefs>
     <ds:schemaRef ds:uri="http://schemas.openxmlformats.org/officeDocument/2006/bibliography"/>
   </ds:schemaRefs>

</xml_diff>

<commit_message>
refs #6174 Couple of typing errors
</commit_message>
<xml_diff>
--- a/Design/ScriptRepositoryRequirementAndDesign.docx
+++ b/Design/ScriptRepositoryRequirementAndDesign.docx
@@ -309,7 +309,15 @@
         <w:pStyle w:val="Heading2"/>
       </w:pPr>
       <w:r>
-        <w:t>Purpose of  this Document</w:t>
+        <w:t xml:space="preserve">Purpose </w:t>
+      </w:r>
+      <w:proofErr w:type="gramStart"/>
+      <w:r>
+        <w:t>of  this</w:t>
+      </w:r>
+      <w:proofErr w:type="gramEnd"/>
+      <w:r>
+        <w:t xml:space="preserve"> Document</w:t>
       </w:r>
     </w:p>
     <w:p>
@@ -328,7 +336,15 @@
         <w:t xml:space="preserve"> </w:t>
       </w:r>
       <w:r>
-        <w:t xml:space="preserve">toolbox for Mantid framework. </w:t>
+        <w:t xml:space="preserve">toolbox for </w:t>
+      </w:r>
+      <w:proofErr w:type="spellStart"/>
+      <w:r>
+        <w:t>Mantid</w:t>
+      </w:r>
+      <w:proofErr w:type="spellEnd"/>
+      <w:r>
+        <w:t xml:space="preserve"> framework. </w:t>
       </w:r>
     </w:p>
     <w:p>
@@ -349,10 +365,12 @@
     </w:p>
     <w:p>
       <w:proofErr w:type="spellStart"/>
+      <w:proofErr w:type="gramStart"/>
       <w:r>
         <w:t>todo</w:t>
       </w:r>
       <w:proofErr w:type="spellEnd"/>
+      <w:proofErr w:type="gramEnd"/>
     </w:p>
     <w:p>
       <w:pPr>
@@ -421,10 +439,12 @@
         <w:t xml:space="preserve">switch off the old python </w:t>
       </w:r>
       <w:proofErr w:type="spellStart"/>
+      <w:proofErr w:type="gramStart"/>
       <w:r>
         <w:t>api</w:t>
       </w:r>
       <w:proofErr w:type="spellEnd"/>
+      <w:proofErr w:type="gramEnd"/>
       <w:r>
         <w:t xml:space="preserve">. </w:t>
       </w:r>
@@ -564,8 +584,13 @@
           <w:numId w:val="5"/>
         </w:numPr>
       </w:pPr>
-      <w:r>
-        <w:t xml:space="preserve">could not understand the technical issues related to downloading and uploading files at </w:t>
+      <w:proofErr w:type="gramStart"/>
+      <w:r>
+        <w:t>could</w:t>
+      </w:r>
+      <w:proofErr w:type="gramEnd"/>
+      <w:r>
+        <w:t xml:space="preserve"> not understand the technical issues related to downloading and uploading files at </w:t>
       </w:r>
       <w:proofErr w:type="spellStart"/>
       <w:r>
@@ -584,8 +609,13 @@
           <w:numId w:val="5"/>
         </w:numPr>
       </w:pPr>
-      <w:r>
-        <w:t xml:space="preserve">would get confused trying to figure out which files/directories could interest them. </w:t>
+      <w:proofErr w:type="gramStart"/>
+      <w:r>
+        <w:t>would</w:t>
+      </w:r>
+      <w:proofErr w:type="gramEnd"/>
+      <w:r>
+        <w:t xml:space="preserve"> get confused trying to figure out which files/directories could interest them. </w:t>
       </w:r>
     </w:p>
     <w:p>
@@ -596,9 +626,14 @@
           <w:numId w:val="5"/>
         </w:numPr>
       </w:pPr>
+      <w:proofErr w:type="gramStart"/>
       <w:r>
         <w:lastRenderedPageBreak/>
-        <w:t xml:space="preserve">need a </w:t>
+        <w:t>need</w:t>
+      </w:r>
+      <w:proofErr w:type="gramEnd"/>
+      <w:r>
+        <w:t xml:space="preserve"> a </w:t>
       </w:r>
       <w:proofErr w:type="spellStart"/>
       <w:r>
@@ -734,7 +769,15 @@
     </w:p>
     <w:p>
       <w:r>
-        <w:t xml:space="preserve">The first one, is that will allow the user to deal with the files inside the script folder. While the second, will be responsible for background services as </w:t>
+        <w:t xml:space="preserve">The first one, is that will allow the user to deal with the files inside the script folder. While the </w:t>
+      </w:r>
+      <w:proofErr w:type="gramStart"/>
+      <w:r>
+        <w:t>second,</w:t>
+      </w:r>
+      <w:proofErr w:type="gramEnd"/>
+      <w:r>
+        <w:t xml:space="preserve"> will be responsible for background services as </w:t>
       </w:r>
       <w:r>
         <w:t xml:space="preserve">downloading scripts, </w:t>
@@ -843,7 +886,23 @@
         <w:pStyle w:val="Heading5"/>
       </w:pPr>
       <w:r>
-        <w:t xml:space="preserve">RS4: Ability to ignore some file patterns. (for example </w:t>
+        <w:t xml:space="preserve">RS4: Ability to ignore some </w:t>
+      </w:r>
+      <w:proofErr w:type="gramStart"/>
+      <w:r>
+        <w:t>file</w:t>
+      </w:r>
+      <w:proofErr w:type="gramEnd"/>
+      <w:r>
+        <w:t xml:space="preserve"> patterns. (</w:t>
+      </w:r>
+      <w:proofErr w:type="gramStart"/>
+      <w:r>
+        <w:t>for</w:t>
+      </w:r>
+      <w:proofErr w:type="gramEnd"/>
+      <w:r>
+        <w:t xml:space="preserve"> example </w:t>
       </w:r>
       <w:proofErr w:type="spellStart"/>
       <w:r>
@@ -917,8 +976,13 @@
       <w:pPr>
         <w:pStyle w:val="Heading6"/>
       </w:pPr>
-      <w:r>
-        <w:t>version identifier</w:t>
+      <w:proofErr w:type="gramStart"/>
+      <w:r>
+        <w:t>version</w:t>
+      </w:r>
+      <w:proofErr w:type="gramEnd"/>
+      <w:r>
+        <w:t xml:space="preserve"> identifier</w:t>
       </w:r>
     </w:p>
     <w:p>
@@ -996,7 +1060,15 @@
         <w:t>ionalities to Mantid Python API.</w:t>
       </w:r>
       <w:r>
-        <w:t xml:space="preserve"> (note: algorithms download upload)</w:t>
+        <w:t xml:space="preserve"> (</w:t>
+      </w:r>
+      <w:proofErr w:type="gramStart"/>
+      <w:r>
+        <w:t>note</w:t>
+      </w:r>
+      <w:proofErr w:type="gramEnd"/>
+      <w:r>
+        <w:t>: algorithms download upload)</w:t>
       </w:r>
     </w:p>
     <w:p>
@@ -1122,7 +1194,15 @@
         <w:t>.</w:t>
       </w:r>
       <w:r>
-        <w:t xml:space="preserve"> (soap , </w:t>
+        <w:t xml:space="preserve"> (</w:t>
+      </w:r>
+      <w:proofErr w:type="gramStart"/>
+      <w:r>
+        <w:t>soap ,</w:t>
+      </w:r>
+      <w:proofErr w:type="gramEnd"/>
+      <w:r>
+        <w:t xml:space="preserve"> </w:t>
       </w:r>
       <w:proofErr w:type="spellStart"/>
       <w:r>
@@ -1170,8 +1250,21 @@
         <w:pStyle w:val="Heading5"/>
       </w:pPr>
       <w:r>
-        <w:t>RW4: Provide a upload interface to publish the file/folders. (Security?)</w:t>
-      </w:r>
+        <w:t xml:space="preserve">RW4: Provide </w:t>
+      </w:r>
+      <w:proofErr w:type="gramStart"/>
+      <w:r>
+        <w:t>a</w:t>
+      </w:r>
+      <w:proofErr w:type="gramEnd"/>
+      <w:r>
+        <w:t xml:space="preserve"> upload interface to publish the file/folders. </w:t>
+      </w:r>
+      <w:proofErr w:type="gramStart"/>
+      <w:r>
+        <w:t>(Security?)</w:t>
+      </w:r>
+      <w:proofErr w:type="gramEnd"/>
       <w:r>
         <w:t xml:space="preserve"> </w:t>
       </w:r>
@@ -1272,7 +1365,15 @@
         <w:t>SG4: A</w:t>
       </w:r>
       <w:r>
-        <w:t xml:space="preserve">llow the user to choose the files and directories that he want to download. He won’t be interested having all the files locally if he wants just one </w:t>
+        <w:t xml:space="preserve">llow the user to choose the files and directories that he </w:t>
+      </w:r>
+      <w:proofErr w:type="gramStart"/>
+      <w:r>
+        <w:t>want</w:t>
+      </w:r>
+      <w:proofErr w:type="gramEnd"/>
+      <w:r>
+        <w:t xml:space="preserve"> to download. He won’t be interested having all the files locally if he wants just one </w:t>
       </w:r>
       <w:proofErr w:type="spellStart"/>
       <w:r>
@@ -1544,7 +1645,13 @@
     </w:p>
     <w:p>
       <w:r>
-        <w:t xml:space="preserve">In order to allow the upload, the webserver will host a form that allow the user to provide the file, its relative path, the author, and a description of the changes. In order to avoid spams, a hidden field with a key will also be requested to process the form (this is also to force the interaction through the </w:t>
+        <w:t xml:space="preserve">In order to allow the upload, the webserver will host </w:t>
+      </w:r>
+      <w:r>
+        <w:t>a form that allows</w:t>
+      </w:r>
+      <w:r>
+        <w:t xml:space="preserve"> the user to provide the file, its relative path, the author, and a description of the changes. In order to avoid spams, a hidden field with a key will also be requested to process the form (this is also to force the interaction through the </w:t>
       </w:r>
       <w:proofErr w:type="spellStart"/>
       <w:r>
@@ -1673,7 +1780,15 @@
       </w:r>
       <w:proofErr w:type="spellEnd"/>
       <w:r>
-        <w:t xml:space="preserve"> information (what()</w:t>
+        <w:t xml:space="preserve"> information (</w:t>
+      </w:r>
+      <w:proofErr w:type="gramStart"/>
+      <w:r>
+        <w:t>what(</w:t>
+      </w:r>
+      <w:proofErr w:type="gramEnd"/>
+      <w:r>
+        <w:t>)</w:t>
       </w:r>
       <w:r>
         <w:t>) and a more specific and technical information (</w:t>
@@ -1694,7 +1809,19 @@
           <w:rPr>
             <w:rStyle w:val="Hyperlink"/>
           </w:rPr>
-          <w:t>SG7</w:t>
+          <w:t>S</w:t>
+        </w:r>
+        <w:r>
+          <w:rPr>
+            <w:rStyle w:val="Hyperlink"/>
+          </w:rPr>
+          <w:t>G</w:t>
+        </w:r>
+        <w:r>
+          <w:rPr>
+            <w:rStyle w:val="Hyperlink"/>
+          </w:rPr>
+          <w:t>7</w:t>
         </w:r>
       </w:hyperlink>
       <w:r>
@@ -1722,10 +1849,12 @@
         <w:t xml:space="preserve">::exception, and </w:t>
       </w:r>
       <w:proofErr w:type="spellStart"/>
+      <w:proofErr w:type="gramStart"/>
       <w:r>
         <w:t>its</w:t>
       </w:r>
       <w:proofErr w:type="spellEnd"/>
+      <w:proofErr w:type="gramEnd"/>
       <w:r>
         <w:t xml:space="preserve"> what methods provide the user information, that may be shown in the </w:t>
       </w:r>
@@ -1830,12 +1959,17 @@
       <w:bookmarkStart w:id="20" w:name="_ListFiles():vector&lt;string&gt;"/>
       <w:bookmarkEnd w:id="20"/>
       <w:proofErr w:type="spellStart"/>
+      <w:proofErr w:type="gramStart"/>
       <w:r>
         <w:t>ListFiles</w:t>
       </w:r>
       <w:proofErr w:type="spellEnd"/>
       <w:r>
-        <w:t>():vector&lt;string&gt;</w:t>
+        <w:t>(</w:t>
+      </w:r>
+      <w:proofErr w:type="gramEnd"/>
+      <w:r>
+        <w:t>):vector&lt;string&gt;</w:t>
       </w:r>
     </w:p>
     <w:p>
@@ -1865,8 +1999,13 @@
         <w:t>TofConv</w:t>
       </w:r>
       <w:proofErr w:type="spellEnd"/>
-      <w:r>
-        <w:t xml:space="preserve">/ , </w:t>
+      <w:proofErr w:type="gramStart"/>
+      <w:r>
+        <w:t>/ ,</w:t>
+      </w:r>
+      <w:proofErr w:type="gramEnd"/>
+      <w:r>
+        <w:t xml:space="preserve"> </w:t>
       </w:r>
       <w:proofErr w:type="spellStart"/>
       <w:r>
@@ -1927,7 +2066,15 @@
     </w:p>
     <w:p>
       <w:r>
-        <w:t xml:space="preserve">This method is responsible for creating a local cache of all the files/folders and their current status. It must merge two list of files (the remote files and the local files). The list of the remote files will be available at </w:t>
+        <w:t xml:space="preserve">This method is responsible for creating a local cache of all the files/folders and their current status. It must merge two </w:t>
+      </w:r>
+      <w:proofErr w:type="gramStart"/>
+      <w:r>
+        <w:t>list</w:t>
+      </w:r>
+      <w:proofErr w:type="gramEnd"/>
+      <w:r>
+        <w:t xml:space="preserve"> of files (the remote files and the local files). The list of the remote files will be available at </w:t>
       </w:r>
       <w:proofErr w:type="spellStart"/>
       <w:r>
@@ -1945,11 +2092,11 @@
       <w:r>
         <w:t xml:space="preserve">After having the list of both (remote) and (local), the list could be ordered, in order to be easier to merge the list. Having it ordered, a loop </w:t>
       </w:r>
-      <w:proofErr w:type="spellStart"/>
-      <w:r>
-        <w:t>throught</w:t>
-      </w:r>
-      <w:proofErr w:type="spellEnd"/>
+      <w:r>
+        <w:t>through</w:t>
+      </w:r>
+      <w:bookmarkStart w:id="21" w:name="_GoBack"/>
+      <w:bookmarkEnd w:id="21"/>
       <w:r>
         <w:t xml:space="preserve"> both list in reverse order would be enough to produce an ordered list and the status for all the files.</w:t>
       </w:r>
@@ -1990,7 +2137,15 @@
         </w:pBdr>
       </w:pPr>
       <w:r>
-        <w:t xml:space="preserve">A/,A/C -&gt; </w:t>
+        <w:t>A/</w:t>
+      </w:r>
+      <w:proofErr w:type="gramStart"/>
+      <w:r>
+        <w:t>,A</w:t>
+      </w:r>
+      <w:proofErr w:type="gramEnd"/>
+      <w:r>
+        <w:t xml:space="preserve">/C -&gt; </w:t>
       </w:r>
       <w:proofErr w:type="spellStart"/>
       <w:r>
@@ -2059,7 +2214,15 @@
         </w:pBdr>
       </w:pPr>
       <w:r>
-        <w:t xml:space="preserve">A/B: greater than A/ -&gt; insert(A/B) </w:t>
+        <w:t xml:space="preserve">A/B: greater than A/ -&gt; </w:t>
+      </w:r>
+      <w:proofErr w:type="gramStart"/>
+      <w:r>
+        <w:t>insert(</w:t>
+      </w:r>
+      <w:proofErr w:type="gramEnd"/>
+      <w:r>
+        <w:t xml:space="preserve">A/B) </w:t>
       </w:r>
       <w:proofErr w:type="spellStart"/>
       <w:r>
@@ -2080,7 +2243,15 @@
         </w:pBdr>
       </w:pPr>
       <w:r>
-        <w:t xml:space="preserve">A/ : equal A/ -&gt; insert (A/) with </w:t>
+        <w:t>A</w:t>
+      </w:r>
+      <w:proofErr w:type="gramStart"/>
+      <w:r>
+        <w:t>/ :</w:t>
+      </w:r>
+      <w:proofErr w:type="gramEnd"/>
+      <w:r>
+        <w:t xml:space="preserve"> equal A/ -&gt; insert (A/) with </w:t>
       </w:r>
       <w:proofErr w:type="spellStart"/>
       <w:r>
@@ -2100,16 +2271,23 @@
           <w:right w:val="single" w:sz="4" w:space="4" w:color="auto"/>
         </w:pBdr>
       </w:pPr>
+      <w:proofErr w:type="gramStart"/>
       <w:r>
         <w:t>Finished.</w:t>
       </w:r>
+      <w:proofErr w:type="gramEnd"/>
     </w:p>
     <w:p>
       <w:pPr>
         <w:pStyle w:val="Heading4"/>
       </w:pPr>
-      <w:r>
-        <w:t xml:space="preserve">Info(path): </w:t>
+      <w:proofErr w:type="gramStart"/>
+      <w:r>
+        <w:t>Info(</w:t>
+      </w:r>
+      <w:proofErr w:type="gramEnd"/>
+      <w:r>
+        <w:t xml:space="preserve">path): </w:t>
       </w:r>
       <w:proofErr w:type="spellStart"/>
       <w:r>
@@ -2177,7 +2355,15 @@
     </w:p>
     <w:p>
       <w:r>
-        <w:t xml:space="preserve">Probably, the best place to keep the description of the files are inside themselves. This would also encourage good practices, related to documentation of </w:t>
+        <w:t xml:space="preserve">Probably, the best </w:t>
+      </w:r>
+      <w:proofErr w:type="gramStart"/>
+      <w:r>
+        <w:t>place to keep the description of the files are</w:t>
+      </w:r>
+      <w:proofErr w:type="gramEnd"/>
+      <w:r>
+        <w:t xml:space="preserve"> inside themselves. This would also encourage good practices, related to documentation of </w:t>
       </w:r>
       <w:proofErr w:type="spellStart"/>
       <w:r>
@@ -2210,8 +2396,13 @@
       </w:r>
     </w:p>
     <w:p>
-      <w:r>
-        <w:t>The content of the README file. For README file we accept any extension (.txt, .md, no extension)</w:t>
+      <w:proofErr w:type="gramStart"/>
+      <w:r>
+        <w:t>The content of the README file.</w:t>
+      </w:r>
+      <w:proofErr w:type="gramEnd"/>
+      <w:r>
+        <w:t xml:space="preserve"> For README file we accept any extension (.txt, .md, no extension)</w:t>
       </w:r>
     </w:p>
     <w:p>
@@ -2254,8 +2445,13 @@
       <w:proofErr w:type="spellEnd"/>
     </w:p>
     <w:p>
-      <w:r>
-        <w:t>The date of the last changing of this document. This is the same value given by the Operative System about the date of this entry.</w:t>
+      <w:proofErr w:type="gramStart"/>
+      <w:r>
+        <w:t>The date of the last changing of this document.</w:t>
+      </w:r>
+      <w:proofErr w:type="gramEnd"/>
+      <w:r>
+        <w:t xml:space="preserve"> This is the same value given by the Operative System about the date of this entry.</w:t>
       </w:r>
     </w:p>
     <w:p>
@@ -2267,15 +2463,20 @@
       <w:pPr>
         <w:pStyle w:val="Heading4"/>
       </w:pPr>
-      <w:bookmarkStart w:id="21" w:name="_fileStatus(path)"/>
-      <w:bookmarkEnd w:id="21"/>
-      <w:proofErr w:type="spellStart"/>
+      <w:bookmarkStart w:id="22" w:name="_fileStatus(path)"/>
+      <w:bookmarkEnd w:id="22"/>
+      <w:proofErr w:type="spellStart"/>
+      <w:proofErr w:type="gramStart"/>
       <w:r>
         <w:t>fileStatus</w:t>
       </w:r>
       <w:proofErr w:type="spellEnd"/>
       <w:r>
-        <w:t>(path)</w:t>
+        <w:t>(</w:t>
+      </w:r>
+      <w:proofErr w:type="gramEnd"/>
+      <w:r>
+        <w:t>path)</w:t>
       </w:r>
     </w:p>
     <w:p>
@@ -2283,7 +2484,15 @@
         <w:t>Provide information on</w:t>
       </w:r>
       <w:r>
-        <w:t xml:space="preserve"> the current status of the file. Currently, the following status are recognized for files:</w:t>
+        <w:t xml:space="preserve"> the current status of the file. Currently, the following </w:t>
+      </w:r>
+      <w:proofErr w:type="gramStart"/>
+      <w:r>
+        <w:t>status are</w:t>
+      </w:r>
+      <w:proofErr w:type="gramEnd"/>
+      <w:r>
+        <w:t xml:space="preserve"> recognized for files:</w:t>
       </w:r>
     </w:p>
     <w:p>
@@ -2360,7 +2569,15 @@
       </w:r>
       <w:proofErr w:type="spellEnd"/>
       <w:r>
-        <w:t>: Local copy is out-dated, there is a new version of the file inside the central repository.</w:t>
+        <w:t>: Local copy is out-</w:t>
+      </w:r>
+      <w:proofErr w:type="gramStart"/>
+      <w:r>
+        <w:t>dated,</w:t>
+      </w:r>
+      <w:proofErr w:type="gramEnd"/>
+      <w:r>
+        <w:t xml:space="preserve"> there is a new version of the file inside the central repository.</w:t>
       </w:r>
     </w:p>
     <w:p>
@@ -2622,12 +2839,28 @@
     </w:p>
     <w:p>
       <w:r>
-        <w:t xml:space="preserve">        "description": "the description",</w:t>
-      </w:r>
-    </w:p>
-    <w:p>
-      <w:r>
-        <w:t xml:space="preserve">        "directory": False        </w:t>
+        <w:t xml:space="preserve">        "</w:t>
+      </w:r>
+      <w:proofErr w:type="gramStart"/>
+      <w:r>
+        <w:t>description</w:t>
+      </w:r>
+      <w:proofErr w:type="gramEnd"/>
+      <w:r>
+        <w:t>": "the description",</w:t>
+      </w:r>
+    </w:p>
+    <w:p>
+      <w:r>
+        <w:t xml:space="preserve">        "</w:t>
+      </w:r>
+      <w:proofErr w:type="gramStart"/>
+      <w:r>
+        <w:t>directory</w:t>
+      </w:r>
+      <w:proofErr w:type="gramEnd"/>
+      <w:r>
+        <w:t xml:space="preserve">": False        </w:t>
       </w:r>
       <w:r>
         <w:tab/>
@@ -2674,12 +2907,28 @@
     </w:p>
     <w:p>
       <w:r>
-        <w:t xml:space="preserve">        "description": "the description",</w:t>
-      </w:r>
-    </w:p>
-    <w:p>
-      <w:r>
-        <w:t xml:space="preserve">        "directory": True</w:t>
+        <w:t xml:space="preserve">        "</w:t>
+      </w:r>
+      <w:proofErr w:type="gramStart"/>
+      <w:r>
+        <w:t>description</w:t>
+      </w:r>
+      <w:proofErr w:type="gramEnd"/>
+      <w:r>
+        <w:t>": "the description",</w:t>
+      </w:r>
+    </w:p>
+    <w:p>
+      <w:r>
+        <w:t xml:space="preserve">        "</w:t>
+      </w:r>
+      <w:proofErr w:type="gramStart"/>
+      <w:r>
+        <w:t>directory</w:t>
+      </w:r>
+      <w:proofErr w:type="gramEnd"/>
+      <w:r>
+        <w:t>": True</w:t>
       </w:r>
     </w:p>
     <w:p>
@@ -2700,8 +2949,8 @@
       <w:pPr>
         <w:pStyle w:val="Heading6"/>
       </w:pPr>
-      <w:bookmarkStart w:id="22" w:name="_local.json"/>
-      <w:bookmarkEnd w:id="22"/>
+      <w:bookmarkStart w:id="23" w:name="_local.json"/>
+      <w:bookmarkEnd w:id="23"/>
       <w:proofErr w:type="spellStart"/>
       <w:r>
         <w:t>local.json</w:t>
@@ -2993,7 +3242,15 @@
         <w:t xml:space="preserve"> differ from the current date of the file provided by the operative system, this may </w:t>
       </w:r>
       <w:r>
-        <w:t>indicate that the file was changed. (There are some occasions that the file was not changed, it has just be saved</w:t>
+        <w:t xml:space="preserve">indicate that the file was changed. (There are some occasions that the file was not changed, it has just </w:t>
+      </w:r>
+      <w:proofErr w:type="gramStart"/>
+      <w:r>
+        <w:t>be</w:t>
+      </w:r>
+      <w:proofErr w:type="gramEnd"/>
+      <w:r>
+        <w:t xml:space="preserve"> saved</w:t>
       </w:r>
       <w:r>
         <w:t xml:space="preserve"> again, what changes its date, but we will not deal with this case).</w:t>
@@ -3025,7 +3282,15 @@
     <w:p>
       <w:r>
         <w:lastRenderedPageBreak/>
-        <w:t xml:space="preserve">The definition of the status is not straight forward for folders, but it is for files. Because the status of the folders depend on the status of every file. But, it is necessary to be able to recognize files that have been changed locally as soon as it gets changed. The approach here is the following. The </w:t>
+        <w:t xml:space="preserve">The definition of the status is not straight forward for folders, but it is for files. </w:t>
+      </w:r>
+      <w:proofErr w:type="gramStart"/>
+      <w:r>
+        <w:t>Because the status of the folders depend on the status of every file.</w:t>
+      </w:r>
+      <w:proofErr w:type="gramEnd"/>
+      <w:r>
+        <w:t xml:space="preserve"> But, it is necessary to be able to recognize files that have been changed locally as soon as it gets changed. The approach here is the following. The </w:t>
       </w:r>
       <w:hyperlink w:anchor="_ListFiles():vector&lt;string&gt;" w:history="1">
         <w:proofErr w:type="spellStart"/>
@@ -3075,13 +3340,26 @@
       <w:pPr>
         <w:pStyle w:val="Heading4"/>
       </w:pPr>
-      <w:r>
-        <w:t>Download(path)</w:t>
-      </w:r>
-    </w:p>
-    <w:p>
-      <w:r>
-        <w:t xml:space="preserve">The download get the current file available at the Script Repository </w:t>
+      <w:proofErr w:type="gramStart"/>
+      <w:r>
+        <w:t>Download(</w:t>
+      </w:r>
+      <w:proofErr w:type="gramEnd"/>
+      <w:r>
+        <w:t>path)</w:t>
+      </w:r>
+    </w:p>
+    <w:p>
+      <w:r>
+        <w:t xml:space="preserve">The download </w:t>
+      </w:r>
+      <w:proofErr w:type="gramStart"/>
+      <w:r>
+        <w:t>get</w:t>
+      </w:r>
+      <w:proofErr w:type="gramEnd"/>
+      <w:r>
+        <w:t xml:space="preserve"> the current file available at the Script Repository </w:t>
       </w:r>
       <w:proofErr w:type="spellStart"/>
       <w:r>
@@ -3112,8 +3390,13 @@
       </w:r>
     </w:p>
     <w:p>
-      <w:r>
-        <w:t xml:space="preserve">If a file is chosen, than, it must download the single file. </w:t>
+      <w:proofErr w:type="gramStart"/>
+      <w:r>
+        <w:t>If a file is chosen, than, it must download the single file.</w:t>
+      </w:r>
+      <w:proofErr w:type="gramEnd"/>
+      <w:r>
+        <w:t xml:space="preserve"> </w:t>
       </w:r>
     </w:p>
     <w:p>
@@ -3137,10 +3420,12 @@
         <w:t xml:space="preserve">Having the copy of the git repository inside the path of the server, means that we are able to download the file by having its </w:t>
       </w:r>
       <w:proofErr w:type="spellStart"/>
+      <w:proofErr w:type="gramStart"/>
       <w:r>
         <w:t>url</w:t>
       </w:r>
       <w:proofErr w:type="spellEnd"/>
+      <w:proofErr w:type="gramEnd"/>
       <w:r>
         <w:t xml:space="preserve">. So, for a webserver running at </w:t>
       </w:r>
@@ -3278,7 +3563,15 @@
     </w:p>
     <w:p>
       <w:r>
-        <w:t>Folders will not be downloaded, they will be just created locally with the same name of the remote folder.</w:t>
+        <w:t xml:space="preserve">Folders will not be </w:t>
+      </w:r>
+      <w:proofErr w:type="gramStart"/>
+      <w:r>
+        <w:t>downloaded,</w:t>
+      </w:r>
+      <w:proofErr w:type="gramEnd"/>
+      <w:r>
+        <w:t xml:space="preserve"> they will be just created locally with the same name of the remote folder.</w:t>
       </w:r>
     </w:p>
     <w:p>
@@ -3420,6 +3713,7 @@
         <w:pStyle w:val="Heading4"/>
       </w:pPr>
       <w:proofErr w:type="spellStart"/>
+      <w:proofErr w:type="gramStart"/>
       <w:r>
         <w:lastRenderedPageBreak/>
         <w:t>setAutoUpdate</w:t>
@@ -3429,6 +3723,7 @@
         <w:t>(</w:t>
       </w:r>
       <w:proofErr w:type="spellStart"/>
+      <w:proofErr w:type="gramEnd"/>
       <w:r>
         <w:t>path,bool</w:t>
       </w:r>
@@ -3476,10 +3771,15 @@
       <w:pPr>
         <w:pStyle w:val="Heading4"/>
       </w:pPr>
-      <w:bookmarkStart w:id="23" w:name="OLE_LINK1"/>
-      <w:bookmarkStart w:id="24" w:name="OLE_LINK2"/>
-      <w:r>
-        <w:t>Upload(path, comment, description, author)</w:t>
+      <w:bookmarkStart w:id="24" w:name="OLE_LINK1"/>
+      <w:bookmarkStart w:id="25" w:name="OLE_LINK2"/>
+      <w:proofErr w:type="gramStart"/>
+      <w:r>
+        <w:t>Upload(</w:t>
+      </w:r>
+      <w:proofErr w:type="gramEnd"/>
+      <w:r>
+        <w:t>path, comment, description, author)</w:t>
       </w:r>
     </w:p>
     <w:p>
@@ -3503,7 +3803,15 @@
       </w:r>
       <w:proofErr w:type="spellEnd"/>
       <w:r>
-        <w:t xml:space="preserve"> library. It does not allow to submit a folder, only one file each time. </w:t>
+        <w:t xml:space="preserve"> library. It does not allow </w:t>
+      </w:r>
+      <w:proofErr w:type="gramStart"/>
+      <w:r>
+        <w:t>to submit</w:t>
+      </w:r>
+      <w:proofErr w:type="gramEnd"/>
+      <w:r>
+        <w:t xml:space="preserve"> a folder, only one file each time. </w:t>
       </w:r>
     </w:p>
     <w:p>
@@ -3514,8 +3822,8 @@
         <w:t>Implementation Details</w:t>
       </w:r>
     </w:p>
-    <w:bookmarkEnd w:id="23"/>
     <w:bookmarkEnd w:id="24"/>
+    <w:bookmarkEnd w:id="25"/>
     <w:p>
       <w:pPr>
         <w:pStyle w:val="Heading4"/>
@@ -3560,9 +3868,11 @@
       <w:pPr>
         <w:pStyle w:val="NoSpacing"/>
       </w:pPr>
+      <w:proofErr w:type="gramStart"/>
       <w:r>
         <w:t>class</w:t>
       </w:r>
+      <w:proofErr w:type="gramEnd"/>
       <w:r>
         <w:t xml:space="preserve"> </w:t>
       </w:r>
@@ -3679,6 +3989,7 @@
         <w:t xml:space="preserve">   </w:t>
       </w:r>
       <w:proofErr w:type="spellStart"/>
+      <w:proofErr w:type="gramStart"/>
       <w:r>
         <w:t>DateTime</w:t>
       </w:r>
@@ -3688,7 +3999,11 @@
       </w:r>
       <w:proofErr w:type="spellStart"/>
       <w:r>
-        <w:t>downloaded_date</w:t>
+        <w:t>downloaded</w:t>
+      </w:r>
+      <w:proofErr w:type="gramEnd"/>
+      <w:r>
+        <w:t>_date</w:t>
       </w:r>
       <w:proofErr w:type="spellEnd"/>
       <w:r>
@@ -3727,6 +4042,7 @@
         <w:t xml:space="preserve">  </w:t>
       </w:r>
       <w:proofErr w:type="spellStart"/>
+      <w:proofErr w:type="gramStart"/>
       <w:r>
         <w:t>DateTime</w:t>
       </w:r>
@@ -3736,7 +4052,11 @@
       </w:r>
       <w:proofErr w:type="spellStart"/>
       <w:r>
-        <w:t>pub_date</w:t>
+        <w:t>pub</w:t>
+      </w:r>
+      <w:proofErr w:type="gramEnd"/>
+      <w:r>
+        <w:t>_date</w:t>
       </w:r>
       <w:proofErr w:type="spellEnd"/>
       <w:r>
@@ -3916,7 +4236,15 @@
       </w:r>
       <w:proofErr w:type="spellEnd"/>
       <w:r>
-        <w:t>: The auto update option.</w:t>
+        <w:t xml:space="preserve">: The </w:t>
+      </w:r>
+      <w:proofErr w:type="gramStart"/>
+      <w:r>
+        <w:t>auto update</w:t>
+      </w:r>
+      <w:proofErr w:type="gramEnd"/>
+      <w:r>
+        <w:t xml:space="preserve"> option.</w:t>
       </w:r>
     </w:p>
     <w:p>
@@ -3984,7 +4312,15 @@
         <w:t xml:space="preserve"> will be kept inside an ordered map, to allow an easy way to retrieve information on these entries.</w:t>
       </w:r>
       <w:r>
-        <w:t xml:space="preserve"> And it will be fulfilled through parsing the three entries that may change its values, to it will first parse the </w:t>
+        <w:t xml:space="preserve"> And it will be fulfilled through parsing the three entries that may change its </w:t>
+      </w:r>
+      <w:proofErr w:type="gramStart"/>
+      <w:r>
+        <w:t>values,</w:t>
+      </w:r>
+      <w:proofErr w:type="gramEnd"/>
+      <w:r>
+        <w:t xml:space="preserve"> to it will first parse the </w:t>
       </w:r>
       <w:proofErr w:type="spellStart"/>
       <w:r>
@@ -4004,8 +4340,13 @@
       </w:r>
     </w:p>
     <w:p>
-      <w:r>
-        <w:t xml:space="preserve">void </w:t>
+      <w:proofErr w:type="gramStart"/>
+      <w:r>
+        <w:t>void</w:t>
+      </w:r>
+      <w:proofErr w:type="gramEnd"/>
+      <w:r>
+        <w:t xml:space="preserve"> </w:t>
       </w:r>
       <w:proofErr w:type="spellStart"/>
       <w:r>
@@ -4017,8 +4358,13 @@
       </w:r>
     </w:p>
     <w:p>
-      <w:r>
-        <w:t xml:space="preserve">void </w:t>
+      <w:proofErr w:type="gramStart"/>
+      <w:r>
+        <w:t>void</w:t>
+      </w:r>
+      <w:proofErr w:type="gramEnd"/>
+      <w:r>
+        <w:t xml:space="preserve"> </w:t>
       </w:r>
       <w:proofErr w:type="spellStart"/>
       <w:r>
@@ -4030,8 +4376,13 @@
       </w:r>
     </w:p>
     <w:p>
-      <w:r>
-        <w:t xml:space="preserve">void </w:t>
+      <w:proofErr w:type="gramStart"/>
+      <w:r>
+        <w:t>void</w:t>
+      </w:r>
+      <w:proofErr w:type="gramEnd"/>
+      <w:r>
+        <w:t xml:space="preserve"> </w:t>
       </w:r>
       <w:proofErr w:type="spellStart"/>
       <w:r>
@@ -4491,6 +4842,7 @@
     </w:p>
     <w:p/>
     <w:p>
+      <w:proofErr w:type="gramStart"/>
       <w:r>
         <w:t xml:space="preserve">Based on </w:t>
       </w:r>
@@ -4503,7 +4855,11 @@
         </w:r>
       </w:hyperlink>
       <w:r>
-        <w:t xml:space="preserve">. </w:t>
+        <w:t>.</w:t>
+      </w:r>
+      <w:proofErr w:type="gramEnd"/>
+      <w:r>
+        <w:t xml:space="preserve"> </w:t>
       </w:r>
     </w:p>
     <w:p>
@@ -4527,7 +4883,15 @@
         </w:r>
       </w:hyperlink>
       <w:r>
-        <w:t xml:space="preserve">. The View refers to the User interface itself.  The figure 1,  shows a proposed interface. The interface is a </w:t>
+        <w:t>. The View refers to the User interface itself.  The figure 1</w:t>
+      </w:r>
+      <w:proofErr w:type="gramStart"/>
+      <w:r>
+        <w:t>,  shows</w:t>
+      </w:r>
+      <w:proofErr w:type="gramEnd"/>
+      <w:r>
+        <w:t xml:space="preserve"> a proposed interface. The interface is a </w:t>
       </w:r>
       <w:hyperlink r:id="rId19" w:history="1">
         <w:proofErr w:type="spellStart"/>
@@ -4624,7 +4988,15 @@
         </w:r>
       </w:fldSimple>
       <w:r>
-        <w:t xml:space="preserve"> The interface for Script Repository GUI</w:t>
+        <w:t xml:space="preserve"> </w:t>
+      </w:r>
+      <w:proofErr w:type="gramStart"/>
+      <w:r>
+        <w:t>The</w:t>
+      </w:r>
+      <w:proofErr w:type="gramEnd"/>
+      <w:r>
+        <w:t xml:space="preserve"> interface for Script Repository GUI</w:t>
       </w:r>
     </w:p>
     <w:p>
@@ -4673,7 +5045,15 @@
     </w:p>
     <w:p>
       <w:r>
-        <w:t xml:space="preserve">The data is a hierarchical data, because the files/folders have their parents folders, and each entry will have some information (columns). </w:t>
+        <w:t xml:space="preserve">The data is a hierarchical data, because the files/folders have their </w:t>
+      </w:r>
+      <w:proofErr w:type="gramStart"/>
+      <w:r>
+        <w:t>parents</w:t>
+      </w:r>
+      <w:proofErr w:type="gramEnd"/>
+      <w:r>
+        <w:t xml:space="preserve"> folders, and each entry will have some information (columns). </w:t>
       </w:r>
       <w:r>
         <w:t xml:space="preserve">At </w:t>
@@ -4981,7 +5361,15 @@
       </w:r>
       <w:proofErr w:type="spellEnd"/>
       <w:r>
-        <w:t xml:space="preserve">: string that will indicate the auto update flag: true, false, empty (when the entry has not been downloaded). It will accept the following actions: </w:t>
+        <w:t xml:space="preserve">: </w:t>
+      </w:r>
+      <w:proofErr w:type="gramStart"/>
+      <w:r>
+        <w:t>string</w:t>
+      </w:r>
+      <w:proofErr w:type="gramEnd"/>
+      <w:r>
+        <w:t xml:space="preserve"> that will indicate the auto update flag: true, false, empty (when the entry has not been downloaded). It will accept the following actions: </w:t>
       </w:r>
       <w:proofErr w:type="spellStart"/>
       <w:r>
@@ -4992,12 +5380,17 @@
         <w:t xml:space="preserve">, </w:t>
       </w:r>
       <w:proofErr w:type="spellStart"/>
+      <w:proofErr w:type="gramStart"/>
       <w:r>
         <w:t>setFalse</w:t>
       </w:r>
       <w:proofErr w:type="spellEnd"/>
       <w:r>
-        <w:t xml:space="preserve">, that will be valid only for the entries that have been </w:t>
+        <w:t>, that</w:t>
+      </w:r>
+      <w:proofErr w:type="gramEnd"/>
+      <w:r>
+        <w:t xml:space="preserve"> will be valid only for the entries that have been </w:t>
       </w:r>
       <w:proofErr w:type="spellStart"/>
       <w:r>
@@ -5018,7 +5411,15 @@
       </w:r>
       <w:proofErr w:type="spellEnd"/>
       <w:r>
-        <w:t xml:space="preserve"> the current file. So, after the user may merge the changes and publish afterwards. </w:t>
+        <w:t xml:space="preserve"> the current file. </w:t>
+      </w:r>
+      <w:proofErr w:type="gramStart"/>
+      <w:r>
+        <w:t>So, after the user may merge the changes and publish afterwards.</w:t>
+      </w:r>
+      <w:proofErr w:type="gramEnd"/>
+      <w:r>
+        <w:t xml:space="preserve"> </w:t>
       </w:r>
     </w:p>
     <w:p>
@@ -5320,7 +5721,15 @@
       </w:r>
       <w:proofErr w:type="spellEnd"/>
       <w:r>
-        <w:t xml:space="preserve"> will also signals meta information, for example, the description for the selected entry. </w:t>
+        <w:t xml:space="preserve"> will also </w:t>
+      </w:r>
+      <w:proofErr w:type="gramStart"/>
+      <w:r>
+        <w:t>signals</w:t>
+      </w:r>
+      <w:proofErr w:type="gramEnd"/>
+      <w:r>
+        <w:t xml:space="preserve"> meta information, for example, the description for the selected entry. </w:t>
       </w:r>
     </w:p>
     <w:p>
@@ -5415,7 +5824,15 @@
     </w:p>
     <w:p>
       <w:r>
-        <w:t xml:space="preserve">   It will show the description of the selected entry, as well as the information of the last modified date and the last author. It will allow to open the script using the Mantid Console to show the content of the </w:t>
+        <w:t xml:space="preserve">   It will show the description of the selected entry, as well as the information of the last modified date and the last author. It will allow </w:t>
+      </w:r>
+      <w:proofErr w:type="gramStart"/>
+      <w:r>
+        <w:t>to open</w:t>
+      </w:r>
+      <w:proofErr w:type="gramEnd"/>
+      <w:r>
+        <w:t xml:space="preserve"> the script using the Mantid Console to show the content of the </w:t>
       </w:r>
       <w:proofErr w:type="spellStart"/>
       <w:r>
@@ -5431,7 +5848,15 @@
       </w:r>
       <w:proofErr w:type="spellEnd"/>
       <w:r>
-        <w:t xml:space="preserve"> as well as explaining how to retrieve old versions of files if the user need to do so. </w:t>
+        <w:t xml:space="preserve"> as well as explaining how to retrieve old versions of files if the </w:t>
+      </w:r>
+      <w:proofErr w:type="gramStart"/>
+      <w:r>
+        <w:t>user need</w:t>
+      </w:r>
+      <w:proofErr w:type="gramEnd"/>
+      <w:r>
+        <w:t xml:space="preserve"> to do so. </w:t>
       </w:r>
     </w:p>
     <w:p>
@@ -5463,6 +5888,7 @@
         <w:t xml:space="preserve">Constructor: </w:t>
       </w:r>
       <w:proofErr w:type="spellStart"/>
+      <w:proofErr w:type="gramStart"/>
       <w:r>
         <w:t>RepoItem</w:t>
       </w:r>
@@ -5471,6 +5897,7 @@
         <w:t>(</w:t>
       </w:r>
       <w:proofErr w:type="spellStart"/>
+      <w:proofErr w:type="gramEnd"/>
       <w:r>
         <w:t>QString</w:t>
       </w:r>
@@ -5505,6 +5932,7 @@
         <w:pStyle w:val="Heading5"/>
       </w:pPr>
       <w:proofErr w:type="spellStart"/>
+      <w:proofErr w:type="gramStart"/>
       <w:r>
         <w:t>appendChild</w:t>
       </w:r>
@@ -5513,6 +5941,7 @@
         <w:t>(</w:t>
       </w:r>
       <w:proofErr w:type="spellStart"/>
+      <w:proofErr w:type="gramEnd"/>
       <w:r>
         <w:t>RepoItem</w:t>
       </w:r>
@@ -5526,23 +5955,30 @@
         <w:t xml:space="preserve">This method will be used to update the </w:t>
       </w:r>
       <w:proofErr w:type="spellStart"/>
+      <w:proofErr w:type="gramStart"/>
       <w:r>
         <w:t>childItems</w:t>
       </w:r>
       <w:proofErr w:type="spellEnd"/>
       <w:r>
-        <w:t xml:space="preserve">, it will be useful to mark the children of the folders.  This method and the constructor will be used to setup the data information. The others method, will be used to query the data. </w:t>
+        <w:t>,</w:t>
+      </w:r>
+      <w:proofErr w:type="gramEnd"/>
+      <w:r>
+        <w:t xml:space="preserve"> it will be useful to mark the children of the folders.  This method and the constructor will be used to setup the data information. The others method, will be used to query the data. </w:t>
       </w:r>
     </w:p>
     <w:p>
       <w:pPr>
         <w:pStyle w:val="Heading5"/>
       </w:pPr>
+      <w:proofErr w:type="gramStart"/>
       <w:r>
         <w:lastRenderedPageBreak/>
         <w:t>child(</w:t>
       </w:r>
       <w:proofErr w:type="spellStart"/>
+      <w:proofErr w:type="gramEnd"/>
       <w:r>
         <w:t>int</w:t>
       </w:r>
@@ -5556,12 +5992,17 @@
         <w:t xml:space="preserve">Return the </w:t>
       </w:r>
       <w:proofErr w:type="spellStart"/>
+      <w:proofErr w:type="gramStart"/>
       <w:r>
         <w:t>childItems</w:t>
       </w:r>
       <w:proofErr w:type="spellEnd"/>
       <w:r>
-        <w:t xml:space="preserve">(row), </w:t>
+        <w:t>(</w:t>
+      </w:r>
+      <w:proofErr w:type="gramEnd"/>
+      <w:r>
+        <w:t xml:space="preserve">row), </w:t>
       </w:r>
       <w:proofErr w:type="spellStart"/>
       <w:r>
@@ -5576,8 +6017,13 @@
       <w:pPr>
         <w:pStyle w:val="Heading5"/>
       </w:pPr>
-      <w:r>
-        <w:t>row():</w:t>
+      <w:proofErr w:type="gramStart"/>
+      <w:r>
+        <w:t>row(</w:t>
+      </w:r>
+      <w:proofErr w:type="gramEnd"/>
+      <w:r>
+        <w:t>):</w:t>
       </w:r>
       <w:proofErr w:type="spellStart"/>
       <w:r>
@@ -5590,20 +6036,30 @@
         <w:t>Returns the numbers of children (</w:t>
       </w:r>
       <w:proofErr w:type="spellStart"/>
+      <w:proofErr w:type="gramStart"/>
       <w:r>
         <w:t>childItems.size</w:t>
       </w:r>
       <w:proofErr w:type="spellEnd"/>
       <w:r>
-        <w:t>())</w:t>
+        <w:t>(</w:t>
+      </w:r>
+      <w:proofErr w:type="gramEnd"/>
+      <w:r>
+        <w:t>))</w:t>
       </w:r>
     </w:p>
     <w:p>
       <w:pPr>
         <w:pStyle w:val="Heading5"/>
       </w:pPr>
-      <w:r>
-        <w:t>parent():</w:t>
+      <w:proofErr w:type="gramStart"/>
+      <w:r>
+        <w:t>parent(</w:t>
+      </w:r>
+      <w:proofErr w:type="gramEnd"/>
+      <w:r>
+        <w:t>):</w:t>
       </w:r>
       <w:proofErr w:type="spellStart"/>
       <w:r>
@@ -5637,12 +6093,17 @@
         <w:t xml:space="preserve">Constructor: </w:t>
       </w:r>
       <w:proofErr w:type="spellStart"/>
+      <w:proofErr w:type="gramStart"/>
       <w:r>
         <w:t>RepoModel</w:t>
       </w:r>
       <w:proofErr w:type="spellEnd"/>
       <w:r>
-        <w:t>(Object*)</w:t>
+        <w:t>(</w:t>
+      </w:r>
+      <w:proofErr w:type="gramEnd"/>
+      <w:r>
+        <w:t>Object*)</w:t>
       </w:r>
     </w:p>
     <w:p>
@@ -5716,12 +6177,17 @@
         <w:pStyle w:val="Heading5"/>
       </w:pPr>
       <w:proofErr w:type="spellStart"/>
+      <w:proofErr w:type="gramStart"/>
       <w:r>
         <w:t>headerData</w:t>
       </w:r>
       <w:proofErr w:type="spellEnd"/>
       <w:r>
-        <w:t>(column, Orientation, role)</w:t>
+        <w:t>(</w:t>
+      </w:r>
+      <w:proofErr w:type="gramEnd"/>
+      <w:r>
+        <w:t>column, Orientation, role)</w:t>
       </w:r>
     </w:p>
     <w:p>
@@ -5755,7 +6221,15 @@
     </w:p>
     <w:p>
       <w:r>
-        <w:t>Column is the column number (0-&gt;path, 1-&gt;status,2-&gt;</w:t>
+        <w:t>Column is the column number (0-&gt;path, 1-&gt;status</w:t>
+      </w:r>
+      <w:proofErr w:type="gramStart"/>
+      <w:r>
+        <w:t>,2</w:t>
+      </w:r>
+      <w:proofErr w:type="gramEnd"/>
+      <w:r>
+        <w:t>-&gt;</w:t>
       </w:r>
       <w:proofErr w:type="spellStart"/>
       <w:r>
@@ -5793,10 +6267,12 @@
       <w:pPr>
         <w:pStyle w:val="Heading5"/>
       </w:pPr>
+      <w:proofErr w:type="gramStart"/>
       <w:r>
         <w:t>Flags(</w:t>
       </w:r>
       <w:proofErr w:type="spellStart"/>
+      <w:proofErr w:type="gramEnd"/>
       <w:r>
         <w:t>QModelIndex</w:t>
       </w:r>
@@ -5807,7 +6283,15 @@
     </w:p>
     <w:p>
       <w:r>
-        <w:t xml:space="preserve">The flags define  what are the user interactions available for an entry of the repository. We have that the path are selectable and enabled but </w:t>
+        <w:t xml:space="preserve">The flags </w:t>
+      </w:r>
+      <w:proofErr w:type="gramStart"/>
+      <w:r>
+        <w:t>define  what</w:t>
+      </w:r>
+      <w:proofErr w:type="gramEnd"/>
+      <w:r>
+        <w:t xml:space="preserve"> are the user interactions available for an entry of the repository. We have that the path are selectable and enabled but </w:t>
       </w:r>
       <w:proofErr w:type="spellStart"/>
       <w:r>
@@ -5830,10 +6314,12 @@
       <w:pPr>
         <w:pStyle w:val="Heading5"/>
       </w:pPr>
+      <w:proofErr w:type="gramStart"/>
       <w:r>
         <w:t>data(</w:t>
       </w:r>
       <w:proofErr w:type="spellStart"/>
+      <w:proofErr w:type="gramEnd"/>
       <w:r>
         <w:t>QModelIndex</w:t>
       </w:r>
@@ -5964,6 +6450,7 @@
         <w:pStyle w:val="Heading5"/>
       </w:pPr>
       <w:proofErr w:type="spellStart"/>
+      <w:proofErr w:type="gramStart"/>
       <w:r>
         <w:t>setData</w:t>
       </w:r>
@@ -5972,6 +6459,7 @@
         <w:t>(</w:t>
       </w:r>
       <w:proofErr w:type="spellStart"/>
+      <w:proofErr w:type="gramEnd"/>
       <w:r>
         <w:t>QModelIndex,data,role</w:t>
       </w:r>
@@ -6038,7 +6526,15 @@
       </w:r>
       <w:proofErr w:type="spellEnd"/>
       <w:r>
-        <w:t xml:space="preserve"> Service to handle the request, that may be: </w:t>
+        <w:t xml:space="preserve"> Service to handle the </w:t>
+      </w:r>
+      <w:proofErr w:type="gramStart"/>
+      <w:r>
+        <w:t>request, that</w:t>
+      </w:r>
+      <w:proofErr w:type="gramEnd"/>
+      <w:r>
+        <w:t xml:space="preserve"> may be: </w:t>
       </w:r>
     </w:p>
     <w:p>
@@ -6106,15 +6602,18 @@
       <w:proofErr w:type="spellEnd"/>
     </w:p>
     <w:p>
+      <w:proofErr w:type="gramStart"/>
       <w:r>
         <w:t>The delegate responsible to provide a nicer interface for the user.</w:t>
       </w:r>
+      <w:proofErr w:type="gramEnd"/>
     </w:p>
     <w:p>
       <w:pPr>
         <w:pStyle w:val="Heading5"/>
       </w:pPr>
       <w:proofErr w:type="spellStart"/>
+      <w:proofErr w:type="gramStart"/>
       <w:r>
         <w:t>createEditor</w:t>
       </w:r>
@@ -6123,6 +6622,7 @@
         <w:t>(</w:t>
       </w:r>
       <w:proofErr w:type="spellStart"/>
+      <w:proofErr w:type="gramEnd"/>
       <w:r>
         <w:t>QWidget</w:t>
       </w:r>
@@ -6181,6 +6681,7 @@
         <w:pStyle w:val="Heading5"/>
       </w:pPr>
       <w:proofErr w:type="spellStart"/>
+      <w:proofErr w:type="gramStart"/>
       <w:r>
         <w:t>setEditorData</w:t>
       </w:r>
@@ -6189,6 +6690,7 @@
         <w:t>(</w:t>
       </w:r>
       <w:proofErr w:type="spellStart"/>
+      <w:proofErr w:type="gramEnd"/>
       <w:r>
         <w:t>QWidget</w:t>
       </w:r>
@@ -6207,7 +6709,15 @@
     </w:p>
     <w:p>
       <w:r>
-        <w:t xml:space="preserve">Based on index, it will now if the Editor is a pushbutton or a checkbox. For the column 1, the pushbutton does not need to change the editor data. For the column 2, the checkbox, it will check if the entry has or not the </w:t>
+        <w:t xml:space="preserve">Based on index, it </w:t>
+      </w:r>
+      <w:proofErr w:type="gramStart"/>
+      <w:r>
+        <w:t>will</w:t>
+      </w:r>
+      <w:proofErr w:type="gramEnd"/>
+      <w:r>
+        <w:t xml:space="preserve"> now if the Editor is a pushbutton or a checkbox. For the column 1, the pushbutton does not need to change the editor data. For the column 2, the checkbox, it will check if the entry has or not the </w:t>
       </w:r>
       <w:proofErr w:type="spellStart"/>
       <w:r>
@@ -6223,6 +6733,7 @@
         <w:pStyle w:val="Heading5"/>
       </w:pPr>
       <w:proofErr w:type="spellStart"/>
+      <w:proofErr w:type="gramStart"/>
       <w:r>
         <w:t>setModelData</w:t>
       </w:r>
@@ -6231,6 +6742,7 @@
         <w:t>(</w:t>
       </w:r>
       <w:proofErr w:type="spellStart"/>
+      <w:proofErr w:type="gramEnd"/>
       <w:r>
         <w:t>QWidget</w:t>
       </w:r>
@@ -6266,6 +6778,7 @@
         <w:t xml:space="preserve">load (column=1) or to configure the </w:t>
       </w:r>
       <w:proofErr w:type="spellStart"/>
+      <w:proofErr w:type="gramStart"/>
       <w:r>
         <w:t>autoupdate</w:t>
       </w:r>
@@ -6273,6 +6786,7 @@
       <w:r>
         <w:t>(</w:t>
       </w:r>
+      <w:proofErr w:type="gramEnd"/>
       <w:r>
         <w:t xml:space="preserve">checkbox). It will forward the proper request to </w:t>
       </w:r>
@@ -6368,7 +6882,15 @@
     </w:p>
     <w:p>
       <w:r>
-        <w:t xml:space="preserve">For the uploading we will consider 2 possibilities: a form based page, or the proposal of a rest </w:t>
+        <w:t xml:space="preserve">For the uploading we will consider 2 possibilities: a form based </w:t>
+      </w:r>
+      <w:proofErr w:type="gramStart"/>
+      <w:r>
+        <w:t>page,</w:t>
+      </w:r>
+      <w:proofErr w:type="gramEnd"/>
+      <w:r>
+        <w:t xml:space="preserve"> or the proposal of a rest </w:t>
       </w:r>
       <w:proofErr w:type="spellStart"/>
       <w:r>
@@ -6389,7 +6911,15 @@
     </w:p>
     <w:p>
       <w:r>
-        <w:t xml:space="preserve">If we want to continue with this technology, them, the only way to provide an upload service it through a FORM page. For example, an html form like </w:t>
+        <w:t xml:space="preserve">If we want to continue with this technology, </w:t>
+      </w:r>
+      <w:proofErr w:type="gramStart"/>
+      <w:r>
+        <w:t>them</w:t>
+      </w:r>
+      <w:proofErr w:type="gramEnd"/>
+      <w:r>
+        <w:t xml:space="preserve">, the only way to provide an upload service it through a FORM page. For example, an html form like </w:t>
       </w:r>
     </w:p>
     <w:p>
@@ -6464,8 +6994,13 @@
           <w:right w:val="single" w:sz="4" w:space="4" w:color="auto"/>
         </w:pBdr>
       </w:pPr>
-      <w:r>
-        <w:t>Comment:&lt;input type="text" name="comment" &gt;&lt;</w:t>
+      <w:proofErr w:type="gramStart"/>
+      <w:r>
+        <w:t>Comment:</w:t>
+      </w:r>
+      <w:proofErr w:type="gramEnd"/>
+      <w:r>
+        <w:t>&lt;input type="text" name="comment" &gt;&lt;</w:t>
       </w:r>
       <w:proofErr w:type="spellStart"/>
       <w:r>
@@ -6498,8 +7033,13 @@
           <w:right w:val="single" w:sz="4" w:space="4" w:color="auto"/>
         </w:pBdr>
       </w:pPr>
-      <w:r>
-        <w:t>Path:&lt;input type="text" name="path" hidden&gt;</w:t>
+      <w:proofErr w:type="gramStart"/>
+      <w:r>
+        <w:t>Path:</w:t>
+      </w:r>
+      <w:proofErr w:type="gramEnd"/>
+      <w:r>
+        <w:t>&lt;input type="text" name="path" hidden&gt;</w:t>
       </w:r>
     </w:p>
     <w:p>
@@ -6560,8 +7100,13 @@
           <w:right w:val="single" w:sz="4" w:space="4" w:color="auto"/>
         </w:pBdr>
       </w:pPr>
-      <w:r>
-        <w:t xml:space="preserve">if </w:t>
+      <w:proofErr w:type="gramStart"/>
+      <w:r>
+        <w:t>if</w:t>
+      </w:r>
+      <w:proofErr w:type="gramEnd"/>
+      <w:r>
+        <w:t xml:space="preserve"> </w:t>
       </w:r>
       <w:proofErr w:type="spellStart"/>
       <w:r>
@@ -6585,10 +7130,12 @@
         <w:t xml:space="preserve">   </w:t>
       </w:r>
       <w:proofErr w:type="spellStart"/>
+      <w:proofErr w:type="gramStart"/>
       <w:r>
         <w:t>fileitem</w:t>
       </w:r>
       <w:proofErr w:type="spellEnd"/>
+      <w:proofErr w:type="gramEnd"/>
       <w:r>
         <w:t xml:space="preserve"> = form['file']</w:t>
       </w:r>
@@ -6619,10 +7166,12 @@
         <w:t xml:space="preserve">   </w:t>
       </w:r>
       <w:proofErr w:type="spellStart"/>
+      <w:proofErr w:type="gramStart"/>
       <w:r>
         <w:t>fname</w:t>
       </w:r>
       <w:proofErr w:type="spellEnd"/>
+      <w:proofErr w:type="gramEnd"/>
       <w:r>
         <w:t xml:space="preserve"> = </w:t>
       </w:r>
@@ -6678,11 +7227,19 @@
       </w:r>
       <w:proofErr w:type="spellStart"/>
       <w:r>
-        <w:t>REPOPATH+form</w:t>
-      </w:r>
-      <w:proofErr w:type="spellEnd"/>
-      <w:r>
-        <w:t>['path']</w:t>
+        <w:t>REPOPATH+</w:t>
+      </w:r>
+      <w:proofErr w:type="gramStart"/>
+      <w:r>
+        <w:t>form</w:t>
+      </w:r>
+      <w:proofErr w:type="spellEnd"/>
+      <w:r>
+        <w:t>[</w:t>
+      </w:r>
+      <w:proofErr w:type="gramEnd"/>
+      <w:r>
+        <w:t>'path']</w:t>
       </w:r>
     </w:p>
     <w:p>
@@ -6695,9 +7252,14 @@
         </w:pBdr>
       </w:pPr>
       <w:r>
-        <w:t xml:space="preserve">   open(</w:t>
-      </w:r>
-      <w:proofErr w:type="spellStart"/>
+        <w:t xml:space="preserve">   </w:t>
+      </w:r>
+      <w:proofErr w:type="gramStart"/>
+      <w:r>
+        <w:t>open(</w:t>
+      </w:r>
+      <w:proofErr w:type="spellStart"/>
+      <w:proofErr w:type="gramEnd"/>
       <w:r>
         <w:t>target_path</w:t>
       </w:r>
@@ -6771,10 +7333,12 @@
         <w:t xml:space="preserve">We could establish an API for the uploading that follows the directives of restful </w:t>
       </w:r>
       <w:proofErr w:type="spellStart"/>
+      <w:proofErr w:type="gramStart"/>
       <w:r>
         <w:t>api</w:t>
       </w:r>
       <w:proofErr w:type="spellEnd"/>
+      <w:proofErr w:type="gramEnd"/>
       <w:r>
         <w:t>. So, we could have:</w:t>
       </w:r>
@@ -7308,7 +7872,15 @@
         <w:t>In order to implement</w:t>
       </w:r>
       <w:r>
-        <w:t xml:space="preserve"> the second strategy, it is advisable to select a framework that helps the implementation of the API. There are plenty of frameworks available, I will just list some we may consider: </w:t>
+        <w:t xml:space="preserve"> the second strategy, it is advisable to select a framework that helps the implementation of the API. There are plenty of frameworks </w:t>
+      </w:r>
+      <w:proofErr w:type="gramStart"/>
+      <w:r>
+        <w:t>available,</w:t>
+      </w:r>
+      <w:proofErr w:type="gramEnd"/>
+      <w:r>
+        <w:t xml:space="preserve"> I will just list some we may consider: </w:t>
       </w:r>
     </w:p>
     <w:p>
@@ -7383,8 +7955,13 @@
           <w:right w:val="single" w:sz="4" w:space="4" w:color="auto"/>
         </w:pBdr>
       </w:pPr>
-      <w:r>
-        <w:t>@post('/files/&lt;</w:t>
+      <w:proofErr w:type="gramStart"/>
+      <w:r>
+        <w:t>@post(</w:t>
+      </w:r>
+      <w:proofErr w:type="gramEnd"/>
+      <w:r>
+        <w:t>'/files/&lt;</w:t>
       </w:r>
       <w:proofErr w:type="spellStart"/>
       <w:r>
@@ -7405,10 +7982,12 @@
         </w:pBdr>
       </w:pPr>
       <w:proofErr w:type="spellStart"/>
+      <w:proofErr w:type="gramStart"/>
       <w:r>
         <w:t>def</w:t>
       </w:r>
       <w:proofErr w:type="spellEnd"/>
+      <w:proofErr w:type="gramEnd"/>
       <w:r>
         <w:t xml:space="preserve"> </w:t>
       </w:r>
@@ -7431,7 +8010,15 @@
         </w:pBdr>
       </w:pPr>
       <w:r>
-        <w:t xml:space="preserve">    if </w:t>
+        <w:t xml:space="preserve">    </w:t>
+      </w:r>
+      <w:proofErr w:type="gramStart"/>
+      <w:r>
+        <w:t>if</w:t>
+      </w:r>
+      <w:proofErr w:type="gramEnd"/>
+      <w:r>
+        <w:t xml:space="preserve"> </w:t>
       </w:r>
       <w:proofErr w:type="spellStart"/>
       <w:r>
@@ -7452,7 +8039,15 @@
         </w:pBdr>
       </w:pPr>
       <w:r>
-        <w:t xml:space="preserve">        upload = </w:t>
+        <w:t xml:space="preserve">        </w:t>
+      </w:r>
+      <w:proofErr w:type="gramStart"/>
+      <w:r>
+        <w:t>upload</w:t>
+      </w:r>
+      <w:proofErr w:type="gramEnd"/>
+      <w:r>
+        <w:t xml:space="preserve"> = </w:t>
       </w:r>
       <w:proofErr w:type="spellStart"/>
       <w:r>
@@ -7473,7 +8068,15 @@
         </w:pBdr>
       </w:pPr>
       <w:r>
-        <w:t xml:space="preserve">        author = </w:t>
+        <w:t xml:space="preserve">        </w:t>
+      </w:r>
+      <w:proofErr w:type="gramStart"/>
+      <w:r>
+        <w:t>author</w:t>
+      </w:r>
+      <w:proofErr w:type="gramEnd"/>
+      <w:r>
+        <w:t xml:space="preserve"> = </w:t>
       </w:r>
       <w:proofErr w:type="spellStart"/>
       <w:r>
@@ -7494,7 +8097,15 @@
         </w:pBdr>
       </w:pPr>
       <w:r>
-        <w:t xml:space="preserve">        filename = </w:t>
+        <w:t xml:space="preserve">        </w:t>
+      </w:r>
+      <w:proofErr w:type="gramStart"/>
+      <w:r>
+        <w:t>filename</w:t>
+      </w:r>
+      <w:proofErr w:type="gramEnd"/>
+      <w:r>
+        <w:t xml:space="preserve"> = </w:t>
       </w:r>
       <w:proofErr w:type="spellStart"/>
       <w:r>
@@ -7512,7 +8123,15 @@
         </w:pBdr>
       </w:pPr>
       <w:r>
-        <w:t xml:space="preserve">        root = "/</w:t>
+        <w:t xml:space="preserve">        </w:t>
+      </w:r>
+      <w:proofErr w:type="gramStart"/>
+      <w:r>
+        <w:t>root</w:t>
+      </w:r>
+      <w:proofErr w:type="gramEnd"/>
+      <w:r>
+        <w:t xml:space="preserve"> = "/</w:t>
       </w:r>
       <w:proofErr w:type="spellStart"/>
       <w:r>
@@ -7536,12 +8155,17 @@
         <w:t xml:space="preserve">        </w:t>
       </w:r>
       <w:proofErr w:type="spellStart"/>
+      <w:proofErr w:type="gramStart"/>
       <w:r>
         <w:t>upload.save</w:t>
       </w:r>
       <w:proofErr w:type="spellEnd"/>
       <w:r>
-        <w:t>(root + folder +'/'+ filename)</w:t>
+        <w:t>(</w:t>
+      </w:r>
+      <w:proofErr w:type="gramEnd"/>
+      <w:r>
+        <w:t>root + folder +'/'+ filename)</w:t>
       </w:r>
     </w:p>
     <w:p>
@@ -7554,7 +8178,15 @@
         </w:pBdr>
       </w:pPr>
       <w:r>
-        <w:t xml:space="preserve">        # trigger git</w:t>
+        <w:t xml:space="preserve">        # </w:t>
+      </w:r>
+      <w:proofErr w:type="gramStart"/>
+      <w:r>
+        <w:t>trigger</w:t>
+      </w:r>
+      <w:proofErr w:type="gramEnd"/>
+      <w:r>
+        <w:t xml:space="preserve"> git</w:t>
       </w:r>
     </w:p>
     <w:p>
@@ -7567,7 +8199,15 @@
         </w:pBdr>
       </w:pPr>
       <w:r>
-        <w:t xml:space="preserve">        return ""</w:t>
+        <w:t xml:space="preserve">        </w:t>
+      </w:r>
+      <w:proofErr w:type="gramStart"/>
+      <w:r>
+        <w:t>return</w:t>
+      </w:r>
+      <w:proofErr w:type="gramEnd"/>
+      <w:r>
+        <w:t xml:space="preserve"> ""</w:t>
       </w:r>
     </w:p>
     <w:p>
@@ -7580,7 +8220,15 @@
         </w:pBdr>
       </w:pPr>
       <w:r>
-        <w:t xml:space="preserve">    else:</w:t>
+        <w:t xml:space="preserve">    </w:t>
+      </w:r>
+      <w:proofErr w:type="gramStart"/>
+      <w:r>
+        <w:t>else</w:t>
+      </w:r>
+      <w:proofErr w:type="gramEnd"/>
+      <w:r>
+        <w:t>:</w:t>
       </w:r>
     </w:p>
     <w:p>
@@ -7593,7 +8241,15 @@
         </w:pBdr>
       </w:pPr>
       <w:r>
-        <w:t xml:space="preserve">        abort(404, "Error")</w:t>
+        <w:t xml:space="preserve">        </w:t>
+      </w:r>
+      <w:proofErr w:type="gramStart"/>
+      <w:r>
+        <w:t>abort(</w:t>
+      </w:r>
+      <w:proofErr w:type="gramEnd"/>
+      <w:r>
+        <w:t>404, "Error")</w:t>
       </w:r>
     </w:p>
     <w:p>
@@ -7619,10 +8275,12 @@
         </w:pBdr>
       </w:pPr>
       <w:proofErr w:type="spellStart"/>
+      <w:proofErr w:type="gramStart"/>
       <w:r>
         <w:t>int</w:t>
       </w:r>
       <w:proofErr w:type="spellEnd"/>
+      <w:proofErr w:type="gramEnd"/>
       <w:r>
         <w:t xml:space="preserve"> upload(</w:t>
       </w:r>
@@ -7680,12 +8338,17 @@
         <w:t xml:space="preserve">  URI </w:t>
       </w:r>
       <w:proofErr w:type="spellStart"/>
+      <w:proofErr w:type="gramStart"/>
       <w:r>
         <w:t>uri</w:t>
       </w:r>
       <w:proofErr w:type="spellEnd"/>
       <w:r>
-        <w:t>("http://localhost:8080");</w:t>
+        <w:t>(</w:t>
+      </w:r>
+      <w:proofErr w:type="gramEnd"/>
+      <w:r>
+        <w:t>"http://localhost:8080");</w:t>
       </w:r>
     </w:p>
     <w:p>
@@ -7701,12 +8364,17 @@
         <w:t xml:space="preserve">  </w:t>
       </w:r>
       <w:proofErr w:type="spellStart"/>
+      <w:proofErr w:type="gramStart"/>
       <w:r>
         <w:t>std</w:t>
       </w:r>
       <w:proofErr w:type="spellEnd"/>
       <w:r>
-        <w:t>::string path("/files/</w:t>
+        <w:t>::string</w:t>
+      </w:r>
+      <w:proofErr w:type="gramEnd"/>
+      <w:r>
+        <w:t xml:space="preserve"> path("/files/</w:t>
       </w:r>
       <w:proofErr w:type="spellStart"/>
       <w:r>
@@ -7735,9 +8403,14 @@
       </w:r>
       <w:proofErr w:type="spellEnd"/>
       <w:r>
-        <w:t xml:space="preserve"> session(</w:t>
-      </w:r>
-      <w:proofErr w:type="spellStart"/>
+        <w:t xml:space="preserve"> </w:t>
+      </w:r>
+      <w:proofErr w:type="gramStart"/>
+      <w:r>
+        <w:t>session(</w:t>
+      </w:r>
+      <w:proofErr w:type="spellStart"/>
+      <w:proofErr w:type="gramEnd"/>
       <w:r>
         <w:t>uri.getHost</w:t>
       </w:r>
@@ -7775,6 +8448,7 @@
         <w:t xml:space="preserve"> </w:t>
       </w:r>
       <w:proofErr w:type="spellStart"/>
+      <w:proofErr w:type="gramStart"/>
       <w:r>
         <w:t>req</w:t>
       </w:r>
@@ -7783,6 +8457,7 @@
         <w:t>(</w:t>
       </w:r>
       <w:proofErr w:type="spellStart"/>
+      <w:proofErr w:type="gramEnd"/>
       <w:r>
         <w:t>HTTPRequest</w:t>
       </w:r>
@@ -7817,7 +8492,15 @@
       </w:r>
       <w:proofErr w:type="spellEnd"/>
       <w:r>
-        <w:t xml:space="preserve"> form( </w:t>
+        <w:t xml:space="preserve"> </w:t>
+      </w:r>
+      <w:proofErr w:type="gramStart"/>
+      <w:r>
+        <w:t>form(</w:t>
+      </w:r>
+      <w:proofErr w:type="gramEnd"/>
+      <w:r>
+        <w:t xml:space="preserve"> </w:t>
       </w:r>
       <w:proofErr w:type="spellStart"/>
       <w:r>
@@ -7841,12 +8524,17 @@
         <w:t xml:space="preserve">  </w:t>
       </w:r>
       <w:proofErr w:type="spellStart"/>
+      <w:proofErr w:type="gramStart"/>
       <w:r>
         <w:t>form.add</w:t>
       </w:r>
       <w:proofErr w:type="spellEnd"/>
       <w:r>
-        <w:t>("</w:t>
+        <w:t>(</w:t>
+      </w:r>
+      <w:proofErr w:type="gramEnd"/>
+      <w:r>
+        <w:t>"</w:t>
       </w:r>
       <w:proofErr w:type="spellStart"/>
       <w:r>
@@ -7886,6 +8574,7 @@
         <w:t xml:space="preserve"> = new </w:t>
       </w:r>
       <w:proofErr w:type="spellStart"/>
+      <w:proofErr w:type="gramStart"/>
       <w:r>
         <w:t>FilePartSource</w:t>
       </w:r>
@@ -7894,6 +8583,7 @@
         <w:t>(</w:t>
       </w:r>
       <w:proofErr w:type="spellStart"/>
+      <w:proofErr w:type="gramEnd"/>
       <w:r>
         <w:t>fullpath</w:t>
       </w:r>
@@ -7915,12 +8605,17 @@
         <w:t xml:space="preserve">  </w:t>
       </w:r>
       <w:proofErr w:type="spellStart"/>
+      <w:proofErr w:type="gramStart"/>
       <w:r>
         <w:t>form.addPart</w:t>
       </w:r>
       <w:proofErr w:type="spellEnd"/>
       <w:r>
-        <w:t>("file",</w:t>
+        <w:t>(</w:t>
+      </w:r>
+      <w:proofErr w:type="gramEnd"/>
+      <w:r>
+        <w:t>"file",</w:t>
       </w:r>
       <w:proofErr w:type="spellStart"/>
       <w:r>
@@ -7944,6 +8639,7 @@
         <w:t xml:space="preserve">  </w:t>
       </w:r>
       <w:proofErr w:type="spellStart"/>
+      <w:proofErr w:type="gramStart"/>
       <w:r>
         <w:t>form.prepareSubmit</w:t>
       </w:r>
@@ -7952,6 +8648,7 @@
         <w:t>(</w:t>
       </w:r>
       <w:proofErr w:type="spellStart"/>
+      <w:proofErr w:type="gramEnd"/>
       <w:r>
         <w:t>req</w:t>
       </w:r>
@@ -7973,6 +8670,7 @@
         <w:t xml:space="preserve">  </w:t>
       </w:r>
       <w:proofErr w:type="spellStart"/>
+      <w:proofErr w:type="gramStart"/>
       <w:r>
         <w:t>std</w:t>
       </w:r>
@@ -7985,6 +8683,7 @@
         <w:t>stringstream</w:t>
       </w:r>
       <w:proofErr w:type="spellEnd"/>
+      <w:proofErr w:type="gramEnd"/>
       <w:r>
         <w:t xml:space="preserve"> </w:t>
       </w:r>
@@ -8010,6 +8709,7 @@
         <w:t xml:space="preserve">  </w:t>
       </w:r>
       <w:proofErr w:type="spellStart"/>
+      <w:proofErr w:type="gramStart"/>
       <w:r>
         <w:t>form.write</w:t>
       </w:r>
@@ -8018,6 +8718,7 @@
         <w:t>(</w:t>
       </w:r>
       <w:proofErr w:type="spellStart"/>
+      <w:proofErr w:type="gramEnd"/>
       <w:r>
         <w:t>sst</w:t>
       </w:r>
@@ -8039,10 +8740,12 @@
         <w:t xml:space="preserve">  </w:t>
       </w:r>
       <w:proofErr w:type="spellStart"/>
+      <w:proofErr w:type="gramStart"/>
       <w:r>
         <w:t>int</w:t>
       </w:r>
       <w:proofErr w:type="spellEnd"/>
+      <w:proofErr w:type="gramEnd"/>
       <w:r>
         <w:t xml:space="preserve"> size =  </w:t>
       </w:r>
@@ -8069,10 +8772,12 @@
         <w:t xml:space="preserve">  </w:t>
       </w:r>
       <w:proofErr w:type="spellStart"/>
+      <w:proofErr w:type="gramStart"/>
       <w:r>
         <w:t>fil</w:t>
       </w:r>
       <w:proofErr w:type="spellEnd"/>
+      <w:proofErr w:type="gramEnd"/>
       <w:r>
         <w:t>-&gt;stream().clear();</w:t>
       </w:r>
@@ -8127,12 +8832,17 @@
         <w:t xml:space="preserve">  </w:t>
       </w:r>
       <w:proofErr w:type="spellStart"/>
+      <w:proofErr w:type="gramStart"/>
       <w:r>
         <w:t>req.setContentLength</w:t>
       </w:r>
       <w:proofErr w:type="spellEnd"/>
       <w:r>
-        <w:t>(size+2);</w:t>
+        <w:t>(</w:t>
+      </w:r>
+      <w:proofErr w:type="gramEnd"/>
+      <w:r>
+        <w:t>size+2);</w:t>
       </w:r>
     </w:p>
     <w:p>
@@ -8148,10 +8858,12 @@
         <w:t xml:space="preserve">  </w:t>
       </w:r>
       <w:proofErr w:type="spellStart"/>
+      <w:proofErr w:type="gramStart"/>
       <w:r>
         <w:t>std</w:t>
       </w:r>
       <w:proofErr w:type="spellEnd"/>
+      <w:proofErr w:type="gramEnd"/>
       <w:r>
         <w:t>::</w:t>
       </w:r>
@@ -8201,10 +8913,12 @@
         <w:t xml:space="preserve">  </w:t>
       </w:r>
       <w:proofErr w:type="spellStart"/>
+      <w:proofErr w:type="gramStart"/>
       <w:r>
         <w:t>ostr</w:t>
       </w:r>
       <w:proofErr w:type="spellEnd"/>
+      <w:proofErr w:type="gramEnd"/>
       <w:r>
         <w:t xml:space="preserve"> &lt;&lt; </w:t>
       </w:r>
@@ -8275,12 +8989,17 @@
         <w:t xml:space="preserve"> = </w:t>
       </w:r>
       <w:proofErr w:type="spellStart"/>
+      <w:proofErr w:type="gramStart"/>
       <w:r>
         <w:t>session.receiveResponse</w:t>
       </w:r>
       <w:proofErr w:type="spellEnd"/>
       <w:r>
-        <w:t xml:space="preserve">(response); </w:t>
+        <w:t>(</w:t>
+      </w:r>
+      <w:proofErr w:type="gramEnd"/>
+      <w:r>
+        <w:t xml:space="preserve">response); </w:t>
       </w:r>
     </w:p>
     <w:p>
@@ -8312,12 +9031,17 @@
         <w:t xml:space="preserve"> &lt;&lt; "GOT RESPONSE: " &lt;&lt; </w:t>
       </w:r>
       <w:proofErr w:type="spellStart"/>
+      <w:proofErr w:type="gramStart"/>
       <w:r>
         <w:t>response.getStatus</w:t>
       </w:r>
       <w:proofErr w:type="spellEnd"/>
       <w:r>
-        <w:t xml:space="preserve">() &lt;&lt; " " &lt;&lt; </w:t>
+        <w:t>(</w:t>
+      </w:r>
+      <w:proofErr w:type="gramEnd"/>
+      <w:r>
+        <w:t xml:space="preserve">) &lt;&lt; " " &lt;&lt; </w:t>
       </w:r>
       <w:proofErr w:type="spellStart"/>
       <w:r>
@@ -8356,8 +9080,6 @@
       <w:r>
         <w:t>}</w:t>
       </w:r>
-      <w:bookmarkStart w:id="25" w:name="_GoBack"/>
-      <w:bookmarkEnd w:id="25"/>
     </w:p>
     <w:p>
       <w:pPr>
@@ -8406,6 +9128,7 @@
     </w:p>
     <w:p>
       <w:proofErr w:type="spellStart"/>
+      <w:proofErr w:type="gramStart"/>
       <w:r>
         <w:t>do</w:t>
       </w:r>
@@ -8414,7 +9137,11 @@
       </w:r>
       <w:proofErr w:type="spellEnd"/>
       <w:r>
-        <w:t xml:space="preserve">(string </w:t>
+        <w:t>(</w:t>
+      </w:r>
+      <w:proofErr w:type="gramEnd"/>
+      <w:r>
+        <w:t xml:space="preserve">string </w:t>
       </w:r>
       <w:proofErr w:type="spellStart"/>
       <w:r>
@@ -8463,6 +9190,7 @@
     </w:p>
     <w:p>
       <w:proofErr w:type="spellStart"/>
+      <w:proofErr w:type="gramStart"/>
       <w:r>
         <w:t>central_repository</w:t>
       </w:r>
@@ -8475,6 +9203,7 @@
         <w:t>repository.json</w:t>
       </w:r>
       <w:proofErr w:type="spellEnd"/>
+      <w:proofErr w:type="gramEnd"/>
     </w:p>
     <w:p>
       <w:r>
@@ -8510,6 +9239,7 @@
         <w:t xml:space="preserve">A special unit test will be created (but will be pull off the normal building) that will really test the working of all the methods using the real </w:t>
       </w:r>
       <w:proofErr w:type="spellStart"/>
+      <w:proofErr w:type="gramStart"/>
       <w:r>
         <w:t>do</w:t>
       </w:r>
@@ -8521,6 +9251,7 @@
         <w:t>(</w:t>
       </w:r>
       <w:proofErr w:type="spellStart"/>
+      <w:proofErr w:type="gramEnd"/>
       <w:r>
         <w:t>url</w:t>
       </w:r>
@@ -13263,7 +13994,7 @@
 </file>
 
 <file path=customXml/itemProps1.xml><?xml version="1.0" encoding="utf-8"?>
-<ds:datastoreItem xmlns:ds="http://schemas.openxmlformats.org/officeDocument/2006/customXml" ds:itemID="{28D074C7-FE75-43DB-9787-68F8B00BF2D0}">
+<ds:datastoreItem xmlns:ds="http://schemas.openxmlformats.org/officeDocument/2006/customXml" ds:itemID="{7FCC3AFB-9784-404C-A010-92463B60E8FB}">
   <ds:schemaRefs>
     <ds:schemaRef ds:uri="http://schemas.openxmlformats.org/officeDocument/2006/bibliography"/>
   </ds:schemaRefs>

</xml_diff>